<commit_message>
Augmented Desc. for PLSDA analysis
</commit_message>
<xml_diff>
--- a/analysis/paper.docx
+++ b/analysis/paper.docx
@@ -68,11 +68,73 @@
     </w:p>
     <w:p>
       <w:pPr>
+        <w:pStyle w:val="Author"/>
+      </w:pPr>
+      <w:r>
+        <w:t xml:space="preserve">Medha</w:t>
+      </w:r>
+      <w:r>
+        <w:t xml:space="preserve"> </w:t>
+      </w:r>
+      <w:r>
+        <w:t xml:space="preserve">Sagar,</w:t>
+      </w:r>
+      <w:r>
+        <w:t xml:space="preserve"> </w:t>
+      </w:r>
+      <w:r>
+        <w:t xml:space="preserve">Sanjana</w:t>
+      </w:r>
+      <w:r>
+        <w:t xml:space="preserve"> </w:t>
+      </w:r>
+      <w:r>
+        <w:t xml:space="preserve">Gupta,</w:t>
+      </w:r>
+      <w:r>
+        <w:t xml:space="preserve"> </w:t>
+      </w:r>
+      <w:r>
+        <w:t xml:space="preserve">Adrian</w:t>
+      </w:r>
+      <w:r>
+        <w:t xml:space="preserve"> </w:t>
+      </w:r>
+      <w:r>
+        <w:t xml:space="preserve">Tullock,</w:t>
+      </w:r>
+      <w:r>
+        <w:t xml:space="preserve"> </w:t>
+      </w:r>
+      <w:r>
+        <w:t xml:space="preserve">Florencia</w:t>
+      </w:r>
+      <w:r>
+        <w:t xml:space="preserve"> </w:t>
+      </w:r>
+      <w:r>
+        <w:t xml:space="preserve">Marcaccio,</w:t>
+      </w:r>
+      <w:r>
+        <w:t xml:space="preserve"> </w:t>
+      </w:r>
+      <w:r>
+        <w:t xml:space="preserve">Faryal</w:t>
+      </w:r>
+      <w:r>
+        <w:t xml:space="preserve"> </w:t>
+      </w:r>
+      <w:r>
+        <w:t xml:space="preserve">Usman</w:t>
+      </w:r>
+    </w:p>
+    <w:p>
+      <w:pPr>
         <w:pStyle w:val="Heading1"/>
       </w:pPr>
-      <w:bookmarkStart w:id="20" w:name="metaboanalystr"/>
-      <w:r>
-        <w:t xml:space="preserve">1. MetaboAnalystR</w:t>
+      <w:bookmarkStart w:id="20" w:name="introduction"/>
+      <w:r>
+        <w:t xml:space="preserve">1. Introduction</w:t>
       </w:r>
       <w:bookmarkEnd w:id="20"/>
     </w:p>
@@ -96,9 +158,9 @@
       <w:pPr>
         <w:pStyle w:val="Heading1"/>
       </w:pPr>
-      <w:bookmarkStart w:id="21" w:name="Xd384e66cc769e085188fe5ab052a0be326c1eca"/>
-      <w:r>
-        <w:t xml:space="preserve">2. Partial Least Square Discriminant Analysis (PLSDA)</w:t>
+      <w:bookmarkStart w:id="21" w:name="metaboanalystr"/>
+      <w:r>
+        <w:t xml:space="preserve">2. MetaboAnalystR</w:t>
       </w:r>
       <w:bookmarkEnd w:id="21"/>
     </w:p>
@@ -106,578 +168,113 @@
       <w:pPr>
         <w:pStyle w:val="Heading1"/>
       </w:pPr>
-      <w:bookmarkStart w:id="22" w:name="X7134d7f5f0a977c366712219bb72618c5ca115e"/>
-      <w:r>
-        <w:t xml:space="preserve">3. Replicating PLSDA Analysis of NMR Spectral Bin Data</w:t>
+      <w:bookmarkStart w:id="22" w:name="Xd384e66cc769e085188fe5ab052a0be326c1eca"/>
+      <w:r>
+        <w:t xml:space="preserve">3. Partial Least Square Discriminant Analysis (PLSDA)</w:t>
       </w:r>
       <w:bookmarkEnd w:id="22"/>
     </w:p>
     <w:p>
       <w:pPr>
-        <w:pStyle w:val="SourceCode"/>
-      </w:pPr>
-      <w:r>
-        <w:rPr>
-          <w:rStyle w:val="VerbatimChar"/>
-        </w:rPr>
-        <w:t xml:space="preserve">## here() starts at /Users/medhasagar/Documents/ReproProj</w:t>
-      </w:r>
-    </w:p>
-    <w:p>
-      <w:pPr>
-        <w:pStyle w:val="SourceCode"/>
-      </w:pPr>
-      <w:r>
-        <w:rPr>
-          <w:rStyle w:val="VerbatimChar"/>
-        </w:rPr>
-        <w:t xml:space="preserve">## Loading required package: lattice</w:t>
-      </w:r>
-    </w:p>
-    <w:p>
-      <w:pPr>
-        <w:pStyle w:val="SourceCode"/>
-      </w:pPr>
-      <w:r>
-        <w:rPr>
-          <w:rStyle w:val="VerbatimChar"/>
-        </w:rPr>
-        <w:t xml:space="preserve">## Loading required package: pls</w:t>
-      </w:r>
-    </w:p>
-    <w:p>
-      <w:pPr>
-        <w:pStyle w:val="SourceCode"/>
-      </w:pPr>
-      <w:r>
-        <w:rPr>
-          <w:rStyle w:val="VerbatimChar"/>
-        </w:rPr>
-        <w:t xml:space="preserve">## </w:t>
-      </w:r>
-      <w:r>
-        <w:br/>
-      </w:r>
-      <w:r>
-        <w:rPr>
-          <w:rStyle w:val="VerbatimChar"/>
-        </w:rPr>
-        <w:t xml:space="preserve">## Attaching package: 'pls'</w:t>
-      </w:r>
-    </w:p>
-    <w:p>
-      <w:pPr>
-        <w:pStyle w:val="SourceCode"/>
-      </w:pPr>
-      <w:r>
-        <w:rPr>
-          <w:rStyle w:val="VerbatimChar"/>
-        </w:rPr>
-        <w:t xml:space="preserve">## The following object is masked from 'package:stats':</w:t>
-      </w:r>
-      <w:r>
-        <w:br/>
-      </w:r>
-      <w:r>
-        <w:rPr>
-          <w:rStyle w:val="VerbatimChar"/>
-        </w:rPr>
-        <w:t xml:space="preserve">## </w:t>
-      </w:r>
-      <w:r>
-        <w:br/>
-      </w:r>
-      <w:r>
-        <w:rPr>
-          <w:rStyle w:val="VerbatimChar"/>
-        </w:rPr>
-        <w:t xml:space="preserve">##     loadings</w:t>
-      </w:r>
-    </w:p>
-    <w:p>
-      <w:pPr>
-        <w:pStyle w:val="SourceCode"/>
-      </w:pPr>
-      <w:r>
-        <w:rPr>
-          <w:rStyle w:val="VerbatimChar"/>
-        </w:rPr>
-        <w:t xml:space="preserve">## Loading required package: data.table</w:t>
-      </w:r>
-    </w:p>
-    <w:p>
-      <w:pPr>
-        <w:pStyle w:val="SourceCode"/>
-      </w:pPr>
-      <w:r>
-        <w:rPr>
-          <w:rStyle w:val="VerbatimChar"/>
-        </w:rPr>
-        <w:t xml:space="preserve">## Warning in fun(libname, pkgname): mzR has been built against a different Rcpp version (1.0.2)</w:t>
-      </w:r>
-      <w:r>
-        <w:br/>
-      </w:r>
-      <w:r>
-        <w:rPr>
-          <w:rStyle w:val="VerbatimChar"/>
-        </w:rPr>
-        <w:t xml:space="preserve">## than is installed on your system (1.0.3). This might lead to errors</w:t>
-      </w:r>
-      <w:r>
-        <w:br/>
-      </w:r>
-      <w:r>
-        <w:rPr>
-          <w:rStyle w:val="VerbatimChar"/>
-        </w:rPr>
-        <w:t xml:space="preserve">## when loading mzR. If you encounter such issues, please send a report,</w:t>
-      </w:r>
-      <w:r>
-        <w:br/>
-      </w:r>
-      <w:r>
-        <w:rPr>
-          <w:rStyle w:val="VerbatimChar"/>
-        </w:rPr>
-        <w:t xml:space="preserve">## including the output of sessionInfo() to the Bioc support forum at </w:t>
-      </w:r>
-      <w:r>
-        <w:br/>
-      </w:r>
-      <w:r>
-        <w:rPr>
-          <w:rStyle w:val="VerbatimChar"/>
-        </w:rPr>
-        <w:t xml:space="preserve">## https://support.bioconductor.org/. For details see also</w:t>
-      </w:r>
-      <w:r>
-        <w:br/>
-      </w:r>
-      <w:r>
-        <w:rPr>
-          <w:rStyle w:val="VerbatimChar"/>
-        </w:rPr>
-        <w:t xml:space="preserve">## https://github.com/sneumann/mzR/wiki/mzR-Rcpp-compiler-linker-issue.</w:t>
-      </w:r>
-    </w:p>
-    <w:p>
-      <w:pPr>
-        <w:pStyle w:val="SourceCode"/>
-      </w:pPr>
-      <w:r>
-        <w:rPr>
-          <w:rStyle w:val="VerbatimChar"/>
-        </w:rPr>
-        <w:t xml:space="preserve">## Warning: replacing previous import 'xcms::plot' by 'graphics::plot' when loading</w:t>
-      </w:r>
-      <w:r>
-        <w:br/>
-      </w:r>
-      <w:r>
-        <w:rPr>
-          <w:rStyle w:val="VerbatimChar"/>
-        </w:rPr>
-        <w:t xml:space="preserve">## 'CAMERA'</w:t>
-      </w:r>
-    </w:p>
-    <w:p>
-      <w:pPr>
-        <w:pStyle w:val="SourceCode"/>
-      </w:pPr>
-      <w:r>
-        <w:rPr>
-          <w:rStyle w:val="VerbatimChar"/>
-        </w:rPr>
-        <w:t xml:space="preserve">## Warning: replacing previous import 'CAMERA::annotate' by 'ggplot2::annotate'</w:t>
-      </w:r>
-      <w:r>
-        <w:br/>
-      </w:r>
-      <w:r>
-        <w:rPr>
-          <w:rStyle w:val="VerbatimChar"/>
-        </w:rPr>
-        <w:t xml:space="preserve">## when loading 'MetaboAnalystR'</w:t>
-      </w:r>
-    </w:p>
-    <w:p>
-      <w:pPr>
-        <w:pStyle w:val="SourceCode"/>
-      </w:pPr>
-      <w:r>
-        <w:rPr>
-          <w:rStyle w:val="VerbatimChar"/>
-        </w:rPr>
-        <w:t xml:space="preserve">## Warning: replacing previous import 'MSnbase::normalize' by 'igraph::normalize'</w:t>
-      </w:r>
-      <w:r>
-        <w:br/>
-      </w:r>
-      <w:r>
-        <w:rPr>
-          <w:rStyle w:val="VerbatimChar"/>
-        </w:rPr>
-        <w:t xml:space="preserve">## when loading 'MetaboAnalystR'</w:t>
-      </w:r>
-    </w:p>
-    <w:p>
-      <w:pPr>
-        <w:pStyle w:val="SourceCode"/>
-      </w:pPr>
-      <w:r>
-        <w:rPr>
-          <w:rStyle w:val="VerbatimChar"/>
-        </w:rPr>
-        <w:t xml:space="preserve">## Warning: replacing previous import 'reshape::recast' by 'reshape2::recast' when</w:t>
-      </w:r>
-      <w:r>
-        <w:br/>
-      </w:r>
-      <w:r>
-        <w:rPr>
-          <w:rStyle w:val="VerbatimChar"/>
-        </w:rPr>
-        <w:t xml:space="preserve">## loading 'MetaboAnalystR'</w:t>
-      </w:r>
-    </w:p>
-    <w:p>
-      <w:pPr>
-        <w:pStyle w:val="SourceCode"/>
-      </w:pPr>
-      <w:r>
-        <w:rPr>
-          <w:rStyle w:val="VerbatimChar"/>
-        </w:rPr>
-        <w:t xml:space="preserve">## Warning: replacing previous import 'reshape::melt' by 'reshape2::melt' when</w:t>
-      </w:r>
-      <w:r>
-        <w:br/>
-      </w:r>
-      <w:r>
-        <w:rPr>
-          <w:rStyle w:val="VerbatimChar"/>
-        </w:rPr>
-        <w:t xml:space="preserve">## loading 'MetaboAnalystR'</w:t>
-      </w:r>
-    </w:p>
-    <w:p>
-      <w:pPr>
-        <w:pStyle w:val="SourceCode"/>
-      </w:pPr>
-      <w:r>
-        <w:rPr>
-          <w:rStyle w:val="VerbatimChar"/>
-        </w:rPr>
-        <w:t xml:space="preserve">## Warning: replacing previous import 'reshape::colsplit' by 'reshape2::colsplit'</w:t>
-      </w:r>
-      <w:r>
-        <w:br/>
-      </w:r>
-      <w:r>
-        <w:rPr>
-          <w:rStyle w:val="VerbatimChar"/>
-        </w:rPr>
-        <w:t xml:space="preserve">## when loading 'MetaboAnalystR'</w:t>
-      </w:r>
-    </w:p>
-    <w:p>
-      <w:pPr>
-        <w:pStyle w:val="SourceCode"/>
-      </w:pPr>
-      <w:r>
-        <w:rPr>
-          <w:rStyle w:val="VerbatimChar"/>
-        </w:rPr>
-        <w:t xml:space="preserve">## Warning: replacing previous import 'igraph::normalize' by 'xcms::normalize' when</w:t>
-      </w:r>
-      <w:r>
-        <w:br/>
-      </w:r>
-      <w:r>
-        <w:rPr>
-          <w:rStyle w:val="VerbatimChar"/>
-        </w:rPr>
-        <w:t xml:space="preserve">## loading 'MetaboAnalystR'</w:t>
-      </w:r>
-    </w:p>
-    <w:p>
-      <w:pPr>
-        <w:pStyle w:val="SourceCode"/>
-      </w:pPr>
-      <w:r>
-        <w:rPr>
-          <w:rStyle w:val="VerbatimChar"/>
-        </w:rPr>
-        <w:t xml:space="preserve">## Warning: replacing previous import 'igraph::groups' by 'xcms::groups' when</w:t>
-      </w:r>
-      <w:r>
-        <w:br/>
-      </w:r>
-      <w:r>
-        <w:rPr>
-          <w:rStyle w:val="VerbatimChar"/>
-        </w:rPr>
-        <w:t xml:space="preserve">## loading 'MetaboAnalystR'</w:t>
-      </w:r>
-    </w:p>
-    <w:p>
-      <w:pPr>
-        <w:pStyle w:val="SourceCode"/>
-      </w:pPr>
-      <w:r>
-        <w:rPr>
-          <w:rStyle w:val="VerbatimChar"/>
-        </w:rPr>
-        <w:t xml:space="preserve">## [1] "MetaboAnalyst R objects initialized ..."</w:t>
-      </w:r>
-      <w:r>
-        <w:br/>
-      </w:r>
-      <w:r>
-        <w:rPr>
-          <w:rStyle w:val="VerbatimChar"/>
-        </w:rPr>
-        <w:t xml:space="preserve">##  [1] "Successfully passed sanity check!"                                                                    </w:t>
-      </w:r>
-      <w:r>
-        <w:br/>
-      </w:r>
-      <w:r>
-        <w:rPr>
-          <w:rStyle w:val="VerbatimChar"/>
-        </w:rPr>
-        <w:t xml:space="preserve">##  [2] "Samples are not paired."                                                                              </w:t>
-      </w:r>
-      <w:r>
-        <w:br/>
-      </w:r>
-      <w:r>
-        <w:rPr>
-          <w:rStyle w:val="VerbatimChar"/>
-        </w:rPr>
-        <w:t xml:space="preserve">##  [3] "2 groups were detected in samples."                                                                   </w:t>
-      </w:r>
-      <w:r>
-        <w:br/>
-      </w:r>
-      <w:r>
-        <w:rPr>
-          <w:rStyle w:val="VerbatimChar"/>
-        </w:rPr>
-        <w:t xml:space="preserve">##  [4] "Only English letters, numbers, underscore, hyphen and forward slash (/) are allowed."                 </w:t>
-      </w:r>
-      <w:r>
-        <w:br/>
-      </w:r>
-      <w:r>
-        <w:rPr>
-          <w:rStyle w:val="VerbatimChar"/>
-        </w:rPr>
-        <w:t xml:space="preserve">##  [5] "&lt;font color=\"orange\"&gt;Other special characters or punctuations (if any) will be stripped off.&lt;/font&gt;"</w:t>
-      </w:r>
-      <w:r>
-        <w:br/>
-      </w:r>
-      <w:r>
-        <w:rPr>
-          <w:rStyle w:val="VerbatimChar"/>
-        </w:rPr>
-        <w:t xml:space="preserve">##  [6] "All data values are numeric."                                                                         </w:t>
-      </w:r>
-      <w:r>
-        <w:br/>
-      </w:r>
-      <w:r>
-        <w:rPr>
-          <w:rStyle w:val="VerbatimChar"/>
-        </w:rPr>
-        <w:t xml:space="preserve">##  [7] "A total of 0 (0%) missing values were detected."                                                      </w:t>
-      </w:r>
-      <w:r>
-        <w:br/>
-      </w:r>
-      <w:r>
-        <w:rPr>
-          <w:rStyle w:val="VerbatimChar"/>
-        </w:rPr>
-        <w:t xml:space="preserve">##  [8] "&lt;u&gt;By default, these values will be replaced by a small value.&lt;/u&gt;"                                   </w:t>
-      </w:r>
-      <w:r>
-        <w:br/>
-      </w:r>
-      <w:r>
-        <w:rPr>
-          <w:rStyle w:val="VerbatimChar"/>
-        </w:rPr>
-        <w:t xml:space="preserve">##  [9] "Click &lt;b&gt;Skip&lt;/b&gt; button if you accept the default practice"                                          </w:t>
-      </w:r>
-      <w:r>
-        <w:br/>
-      </w:r>
-      <w:r>
-        <w:rPr>
-          <w:rStyle w:val="VerbatimChar"/>
-        </w:rPr>
-        <w:t xml:space="preserve">## [10] "Or click &lt;b&gt;Missing value imputation&lt;/b&gt; to use other methods"                                        </w:t>
-      </w:r>
-      <w:r>
-        <w:br/>
-      </w:r>
-      <w:r>
-        <w:rPr>
-          <w:rStyle w:val="VerbatimChar"/>
-        </w:rPr>
-        <w:t xml:space="preserve">## [1] " Further feature filtering based on Interquantile Range"</w:t>
-      </w:r>
-      <w:r>
-        <w:br/>
-      </w:r>
-      <w:r>
-        <w:rPr>
-          <w:rStyle w:val="VerbatimChar"/>
-        </w:rPr>
-        <w:t xml:space="preserve">## [1] " Further feature filtering based on Interquantile Range"</w:t>
-      </w:r>
-    </w:p>
-    <w:p>
-      <w:pPr>
-        <w:pStyle w:val="SourceCode"/>
-      </w:pPr>
-      <w:r>
-        <w:rPr>
-          <w:rStyle w:val="VerbatimChar"/>
-        </w:rPr>
-        <w:t xml:space="preserve">## [1] "The Interactive 3D PLS-DA plot has been created, please find it in mSet$imgSet$plsda.3d."</w:t>
-      </w:r>
-    </w:p>
-    <w:p>
-      <w:pPr>
-        <w:pStyle w:val="SourceCode"/>
-      </w:pPr>
-      <w:r>
-        <w:rPr>
-          <w:rStyle w:val="VerbatimChar"/>
-        </w:rPr>
-        <w:t xml:space="preserve">## Loading required package: ggplot2</w:t>
-      </w:r>
-    </w:p>
-    <w:p>
-      <w:pPr>
-        <w:pStyle w:val="SourceCode"/>
-      </w:pPr>
-      <w:r>
-        <w:rPr>
-          <w:rStyle w:val="VerbatimChar"/>
-        </w:rPr>
-        <w:t xml:space="preserve">## </w:t>
-      </w:r>
-      <w:r>
-        <w:br/>
-      </w:r>
-      <w:r>
-        <w:rPr>
-          <w:rStyle w:val="VerbatimChar"/>
-        </w:rPr>
-        <w:t xml:space="preserve">## Attaching package: 'caret'</w:t>
-      </w:r>
-    </w:p>
-    <w:p>
-      <w:pPr>
-        <w:pStyle w:val="SourceCode"/>
-      </w:pPr>
-      <w:r>
-        <w:rPr>
-          <w:rStyle w:val="VerbatimChar"/>
-        </w:rPr>
-        <w:t xml:space="preserve">## The following object is masked from 'package:MetaboAnalystR':</w:t>
-      </w:r>
-      <w:r>
-        <w:br/>
-      </w:r>
-      <w:r>
-        <w:rPr>
-          <w:rStyle w:val="VerbatimChar"/>
-        </w:rPr>
-        <w:t xml:space="preserve">## </w:t>
-      </w:r>
-      <w:r>
-        <w:br/>
-      </w:r>
-      <w:r>
-        <w:rPr>
-          <w:rStyle w:val="VerbatimChar"/>
-        </w:rPr>
-        <w:t xml:space="preserve">##     splsda</w:t>
-      </w:r>
-    </w:p>
-    <w:p>
-      <w:pPr>
-        <w:pStyle w:val="SourceCode"/>
-      </w:pPr>
-      <w:r>
-        <w:rPr>
-          <w:rStyle w:val="VerbatimChar"/>
-        </w:rPr>
-        <w:t xml:space="preserve">## The following object is masked from 'package:pls':</w:t>
-      </w:r>
-      <w:r>
-        <w:br/>
-      </w:r>
-      <w:r>
-        <w:rPr>
-          <w:rStyle w:val="VerbatimChar"/>
-        </w:rPr>
-        <w:t xml:space="preserve">## </w:t>
-      </w:r>
-      <w:r>
-        <w:br/>
-      </w:r>
-      <w:r>
-        <w:rPr>
-          <w:rStyle w:val="VerbatimChar"/>
-        </w:rPr>
-        <w:t xml:space="preserve">##     R2</w:t>
-      </w:r>
-    </w:p>
-    <w:p>
-      <w:pPr>
-        <w:pStyle w:val="SourceCode"/>
-      </w:pPr>
-      <w:r>
-        <w:rPr>
-          <w:rStyle w:val="VerbatimChar"/>
-        </w:rPr>
-        <w:t xml:space="preserve">## Warning in RColorBrewer::brewer.pal(25, colorpalette): n too large, allowed maximum for palette RdYlGn is 11</w:t>
-      </w:r>
-      <w:r>
-        <w:br/>
-      </w:r>
-      <w:r>
-        <w:rPr>
-          <w:rStyle w:val="VerbatimChar"/>
-        </w:rPr>
-        <w:t xml:space="preserve">## Returning the palette you asked for with that many colors</w:t>
-      </w:r>
-    </w:p>
-    <w:p>
-      <w:pPr>
-        <w:pStyle w:val="SourceCode"/>
-      </w:pPr>
-      <w:r>
-        <w:rPr>
-          <w:rStyle w:val="VerbatimChar"/>
-        </w:rPr>
-        <w:t xml:space="preserve">## Warning in RColorBrewer::brewer.pal(25, colorpalette): n too large, allowed maximum for palette RdYlGn is 11</w:t>
-      </w:r>
-      <w:r>
-        <w:br/>
-      </w:r>
-      <w:r>
-        <w:rPr>
-          <w:rStyle w:val="VerbatimChar"/>
-        </w:rPr>
-        <w:t xml:space="preserve">## Returning the palette you asked for with that many colors</w:t>
+        <w:pStyle w:val="Heading1"/>
+      </w:pPr>
+      <w:bookmarkStart w:id="23" w:name="X7134d7f5f0a977c366712219bb72618c5ca115e"/>
+      <w:r>
+        <w:t xml:space="preserve">4. Replicating PLSDA Analysis of NMR Spectral Bin Data</w:t>
+      </w:r>
+      <w:bookmarkEnd w:id="23"/>
+    </w:p>
+    <w:p>
+      <w:pPr>
+        <w:pStyle w:val="FirstParagraph"/>
+      </w:pPr>
+      <w:r>
+        <w:t xml:space="preserve">We use the sample NMR spectral data that comes with the tutorial [1] in the online tool for this analysis.</w:t>
+      </w:r>
+      <w:r>
+        <w:t xml:space="preserve"> </w:t>
+      </w:r>
+      <w:r>
+        <w:t xml:space="preserve">The package first checks the sanity of the data to make sure that its in the proper format.</w:t>
+      </w:r>
+    </w:p>
+    <w:p>
+      <w:pPr>
+        <w:numPr>
+          <w:ilvl w:val="0"/>
+          <w:numId w:val="1001"/>
+        </w:numPr>
+      </w:pPr>
+      <w:r>
+        <w:t xml:space="preserve">Data Processing</w:t>
+      </w:r>
+      <w:r>
+        <w:t xml:space="preserve"> </w:t>
+      </w:r>
+      <w:r>
+        <w:t xml:space="preserve">The package in this stage is reposnibke for missing value replacement and data filtering,</w:t>
+      </w:r>
+      <w:r>
+        <w:t xml:space="preserve"> </w:t>
+      </w:r>
+      <w:r>
+        <w:t xml:space="preserve">The purposes of data editor and data filter are to help improve the quality of data for better separation, prediction or interpretation. In particular, user can use data editor to remove outlier(s) which can be visually identified from PCA or PLS-DA scores plots); user can use data filter to remove noisy or uninformative features (i.e. baseline noises, near-constant-features). These features tend to dilute the signal and decrease the performance of most the statistical procedures. Be removing outliers and low-quality features, the resulting data will be more consistent and reliable.</w:t>
+      </w:r>
+    </w:p>
+    <w:p>
+      <w:pPr>
+        <w:pStyle w:val="FirstParagraph"/>
+      </w:pPr>
+      <w:r>
+        <w:t xml:space="preserve">Our sample data has 0% null values. And we do not use any filtering for replication purposes.</w:t>
+      </w:r>
+    </w:p>
+    <w:p>
+      <w:pPr>
+        <w:numPr>
+          <w:ilvl w:val="0"/>
+          <w:numId w:val="1002"/>
+        </w:numPr>
+      </w:pPr>
+      <w:r>
+        <w:t xml:space="preserve">Data Normalization</w:t>
+      </w:r>
+      <w:r>
+        <w:t xml:space="preserve"> </w:t>
+      </w:r>
+      <w:r>
+        <w:t xml:space="preserve">You can normalize data using many methods.</w:t>
+      </w:r>
+      <w:r>
+        <w:t xml:space="preserve"> </w:t>
+      </w:r>
+      <w:r>
+        <w:t xml:space="preserve">You can normalize based on target, central values and log transformations.</w:t>
+      </w:r>
+    </w:p>
+    <w:p>
+      <w:pPr>
+        <w:numPr>
+          <w:ilvl w:val="0"/>
+          <w:numId w:val="1002"/>
+        </w:numPr>
+      </w:pPr>
+      <w:r>
+        <w:t xml:space="preserve">PLSDA</w:t>
+      </w:r>
+      <w:r>
+        <w:t xml:space="preserve"> </w:t>
+      </w:r>
+      <w:r>
+        <w:t xml:space="preserve">We perform the PLSDA analysis on our data. The code is below.</w:t>
+      </w:r>
+    </w:p>
+    <w:p>
+      <w:pPr>
+        <w:pStyle w:val="FirstParagraph"/>
+      </w:pPr>
+      <w:r>
+        <w:t xml:space="preserve">This is the target image that we are trying to replicate. We get this image from [1].</w:t>
       </w:r>
     </w:p>
     <w:p>
@@ -700,7 +297,7 @@
                     </pic:cNvPicPr>
                   </pic:nvPicPr>
                   <pic:blipFill>
-                    <a:blip r:embed="rId23"/>
+                    <a:blip r:embed="rId24"/>
                     <a:stretch>
                       <a:fillRect/>
                     </a:stretch>
@@ -737,6 +334,20 @@
     </w:p>
     <w:p>
       <w:pPr>
+        <w:pStyle w:val="BodyText"/>
+      </w:pPr>
+      <w:r>
+        <w:t xml:space="preserve">This is the image that we obtain after replicating the steps in the tutorial paper.</w:t>
+      </w:r>
+      <w:r>
+        <w:t xml:space="preserve"> </w:t>
+      </w:r>
+      <w:r>
+        <w:t xml:space="preserve">The paper does not talk about the specific data processing steps so we kept everything to a default.</w:t>
+      </w:r>
+    </w:p>
+    <w:p>
+      <w:pPr>
         <w:pStyle w:val="CaptionedFigure"/>
       </w:pPr>
       <w:r>
@@ -755,7 +366,7 @@
                     </pic:cNvPicPr>
                   </pic:nvPicPr>
                   <pic:blipFill>
-                    <a:blip r:embed="rId24"/>
+                    <a:blip r:embed="rId25"/>
                     <a:stretch>
                       <a:fillRect/>
                     </a:stretch>
@@ -794,21 +405,21 @@
       <w:pPr>
         <w:pStyle w:val="Heading1"/>
       </w:pPr>
-      <w:bookmarkStart w:id="25" w:name="change"/>
-      <w:r>
-        <w:t xml:space="preserve">4. Change</w:t>
-      </w:r>
-      <w:bookmarkEnd w:id="25"/>
+      <w:bookmarkStart w:id="26" w:name="change"/>
+      <w:r>
+        <w:t xml:space="preserve">5. Change</w:t>
+      </w:r>
+      <w:bookmarkEnd w:id="26"/>
     </w:p>
     <w:p>
       <w:pPr>
         <w:pStyle w:val="Heading2"/>
       </w:pPr>
-      <w:bookmarkStart w:id="26" w:name="change-in-imputation-method"/>
-      <w:r>
-        <w:t xml:space="preserve">4.1 Change in imputation method</w:t>
-      </w:r>
-      <w:bookmarkEnd w:id="26"/>
+      <w:bookmarkStart w:id="27" w:name="change-in-imputation-method"/>
+      <w:r>
+        <w:t xml:space="preserve">5.1 Change in imputation method</w:t>
+      </w:r>
+      <w:bookmarkEnd w:id="27"/>
     </w:p>
     <w:p>
       <w:pPr>
@@ -852,11 +463,11 @@
       <w:pPr>
         <w:pStyle w:val="Heading2"/>
       </w:pPr>
-      <w:bookmarkStart w:id="27" w:name="change-in-filtering-method"/>
-      <w:r>
-        <w:t xml:space="preserve">4.2 Change in filtering method</w:t>
-      </w:r>
-      <w:bookmarkEnd w:id="27"/>
+      <w:bookmarkStart w:id="28" w:name="change-in-filtering-method"/>
+      <w:r>
+        <w:t xml:space="preserve">5.2 Change in filtering method</w:t>
+      </w:r>
+      <w:bookmarkEnd w:id="28"/>
     </w:p>
     <w:p>
       <w:pPr>
@@ -870,72 +481,61 @@
       <w:pPr>
         <w:pStyle w:val="Heading2"/>
       </w:pPr>
-      <w:bookmarkStart w:id="28" w:name="Xb4cc110fdc7b35fe584b201b60e723d67add69d"/>
-      <w:r>
-        <w:t xml:space="preserve">4.3 Change in Component for Variable Importance</w:t>
-      </w:r>
-      <w:bookmarkEnd w:id="28"/>
+      <w:bookmarkStart w:id="29" w:name="Xb4cc110fdc7b35fe584b201b60e723d67add69d"/>
+      <w:r>
+        <w:t xml:space="preserve">5.3 Change in Component for Variable Importance</w:t>
+      </w:r>
+      <w:bookmarkEnd w:id="29"/>
     </w:p>
     <w:p>
       <w:pPr>
         <w:pStyle w:val="FirstParagraph"/>
+      </w:pPr>
+      <w:r>
+        <w:t xml:space="preserve">The package also generates feature importance graphs along with the PLSDA analysis. The feature importance function also takes into account, the component on which it calculates the importance. You can change the</w:t>
+      </w:r>
+      <w:r>
+        <w:t xml:space="preserve"> </w:t>
+      </w:r>
+      <w:r>
+        <w:t xml:space="preserve">‘</w:t>
+      </w:r>
+      <w:r>
+        <w:t xml:space="preserve">component</w:t>
+      </w:r>
+      <w:r>
+        <w:t xml:space="preserve">’</w:t>
+      </w:r>
+      <w:r>
+        <w:t xml:space="preserve"> </w:t>
+      </w:r>
+      <w:r>
+        <w:t xml:space="preserve">parameter and compare how the feature importace changes from one component to another. Theoretically, there must be not be too much of a change because the important features will appear more or less in the same order or rank for both components.</w:t>
+      </w:r>
+    </w:p>
+    <w:p>
+      <w:pPr>
+        <w:pStyle w:val="BodyText"/>
+      </w:pPr>
+      <w:r>
+        <w:t xml:space="preserve">Therefore, as you can see from the images below, we tried to plot the feature importace for the first and second component and we cans see that the results do not vary much. The first three most important features renain constant for both the components.</w:t>
+      </w:r>
+    </w:p>
+    <w:p>
+      <w:pPr>
+        <w:pStyle w:val="CaptionedFigure"/>
       </w:pPr>
       <w:r>
         <w:drawing>
           <wp:inline>
             <wp:extent cx="5334000" cy="5334000"/>
             <wp:effectExtent b="0" l="0" r="0" t="0"/>
-            <wp:docPr descr="Image replicated." title="" id="1" name="Picture"/>
+            <wp:docPr descr="Feature Importance Based on the First Component." title="" id="1" name="Picture"/>
             <a:graphic>
               <a:graphicData uri="http://schemas.openxmlformats.org/drawingml/2006/picture">
                 <pic:pic>
                   <pic:nvPicPr>
                     <pic:cNvPr descr="figures/pls_imp_0_dpi72.png" id="0" name="Picture"/>
-                    <pic:cNvPicPr>
-                      <a:picLocks noChangeArrowheads="1" noChangeAspect="1"/>
-                    </pic:cNvPicPr>
-                  </pic:nvPicPr>
-                  <pic:blipFill>
-                    <a:blip r:embed="rId29"/>
-                    <a:stretch>
-                      <a:fillRect/>
-                    </a:stretch>
-                  </pic:blipFill>
-                  <pic:spPr bwMode="auto">
-                    <a:xfrm>
-                      <a:off x="0" y="0"/>
-                      <a:ext cx="5334000" cy="5334000"/>
-                    </a:xfrm>
-                    <a:prstGeom prst="rect">
-                      <a:avLst/>
-                    </a:prstGeom>
-                    <a:noFill/>
-                    <a:ln w="9525">
-                      <a:noFill/>
-                      <a:headEnd/>
-                      <a:tailEnd/>
-                    </a:ln>
-                  </pic:spPr>
-                </pic:pic>
-              </a:graphicData>
-            </a:graphic>
-          </wp:inline>
-        </w:drawing>
-      </w:r>
-      <w:r>
-        <w:t xml:space="preserve"> </w:t>
-      </w:r>
-      <w:r>
-        <w:drawing>
-          <wp:inline>
-            <wp:extent cx="5334000" cy="5334000"/>
-            <wp:effectExtent b="0" l="0" r="0" t="0"/>
-            <wp:docPr descr="Image replicated." title="" id="1" name="Picture"/>
-            <a:graphic>
-              <a:graphicData uri="http://schemas.openxmlformats.org/drawingml/2006/picture">
-                <pic:pic>
-                  <pic:nvPicPr>
-                    <pic:cNvPr descr="figures/pls_imp_2_dpi72.png" id="0" name="Picture"/>
                     <pic:cNvPicPr>
                       <a:picLocks noChangeArrowheads="1" noChangeAspect="1"/>
                     </pic:cNvPicPr>
@@ -970,13 +570,66 @@
     </w:p>
     <w:p>
       <w:pPr>
-        <w:pStyle w:val="Heading1"/>
-      </w:pPr>
-      <w:bookmarkStart w:id="31" w:name="conclusion"/>
-      <w:r>
-        <w:t xml:space="preserve">5. Conclusion</w:t>
-      </w:r>
-      <w:bookmarkEnd w:id="31"/>
+        <w:pStyle w:val="ImageCaption"/>
+      </w:pPr>
+      <w:r>
+        <w:t xml:space="preserve">Feature Importance Based on the First Component.</w:t>
+      </w:r>
+    </w:p>
+    <w:p>
+      <w:pPr>
+        <w:pStyle w:val="CaptionedFigure"/>
+      </w:pPr>
+      <w:r>
+        <w:drawing>
+          <wp:inline>
+            <wp:extent cx="5334000" cy="5334000"/>
+            <wp:effectExtent b="0" l="0" r="0" t="0"/>
+            <wp:docPr descr="Feature Importance Based on the Second Component." title="" id="1" name="Picture"/>
+            <a:graphic>
+              <a:graphicData uri="http://schemas.openxmlformats.org/drawingml/2006/picture">
+                <pic:pic>
+                  <pic:nvPicPr>
+                    <pic:cNvPr descr="figures/pls_imp_2_dpi72.png" id="0" name="Picture"/>
+                    <pic:cNvPicPr>
+                      <a:picLocks noChangeArrowheads="1" noChangeAspect="1"/>
+                    </pic:cNvPicPr>
+                  </pic:nvPicPr>
+                  <pic:blipFill>
+                    <a:blip r:embed="rId31"/>
+                    <a:stretch>
+                      <a:fillRect/>
+                    </a:stretch>
+                  </pic:blipFill>
+                  <pic:spPr bwMode="auto">
+                    <a:xfrm>
+                      <a:off x="0" y="0"/>
+                      <a:ext cx="5334000" cy="5334000"/>
+                    </a:xfrm>
+                    <a:prstGeom prst="rect">
+                      <a:avLst/>
+                    </a:prstGeom>
+                    <a:noFill/>
+                    <a:ln w="9525">
+                      <a:noFill/>
+                      <a:headEnd/>
+                      <a:tailEnd/>
+                    </a:ln>
+                  </pic:spPr>
+                </pic:pic>
+              </a:graphicData>
+            </a:graphic>
+          </wp:inline>
+        </w:drawing>
+      </w:r>
+    </w:p>
+    <w:p>
+      <w:pPr>
+        <w:pStyle w:val="ImageCaption"/>
+      </w:pPr>
+      <w:r>
+        <w:t xml:space="preserve">Feature Importance Based on the Second Component.</w:t>
+      </w:r>
     </w:p>
     <w:p>
       <w:pPr>
@@ -1121,8 +774,292 @@
       </w:pPr>
     </w:lvl>
   </w:abstractNum>
+  <w:abstractNum w:abstractNumId="99411">
+    <w:nsid w:val="ea454b4c"/>
+    <w:multiLevelType w:val="multilevel"/>
+    <w:lvl w:ilvl="0">
+      <w:start w:val="1"/>
+      <w:numFmt w:val="decimal"/>
+      <w:lvlText w:val="%1."/>
+      <w:lvlJc w:val="left"/>
+      <w:pPr>
+        <w:tabs>
+          <w:tab w:val="num" w:pos="0"/>
+        </w:tabs>
+        <w:ind w:left="480" w:hanging="480"/>
+      </w:pPr>
+    </w:lvl>
+    <w:lvl w:ilvl="1">
+      <w:start w:val="1"/>
+      <w:numFmt w:val="decimal"/>
+      <w:lvlText w:val="%2."/>
+      <w:lvlJc w:val="left"/>
+      <w:pPr>
+        <w:tabs>
+          <w:tab w:val="num" w:pos="720"/>
+        </w:tabs>
+        <w:ind w:left="1200" w:hanging="480"/>
+      </w:pPr>
+    </w:lvl>
+    <w:lvl w:ilvl="2">
+      <w:start w:val="1"/>
+      <w:numFmt w:val="decimal"/>
+      <w:lvlText w:val="%3."/>
+      <w:lvlJc w:val="left"/>
+      <w:pPr>
+        <w:tabs>
+          <w:tab w:val="num" w:pos="1440"/>
+        </w:tabs>
+        <w:ind w:left="1920" w:hanging="480"/>
+      </w:pPr>
+    </w:lvl>
+    <w:lvl w:ilvl="3">
+      <w:start w:val="1"/>
+      <w:numFmt w:val="decimal"/>
+      <w:lvlText w:val="%4."/>
+      <w:lvlJc w:val="left"/>
+      <w:pPr>
+        <w:tabs>
+          <w:tab w:val="num" w:pos="2160"/>
+        </w:tabs>
+        <w:ind w:left="2640" w:hanging="480"/>
+      </w:pPr>
+    </w:lvl>
+    <w:lvl w:ilvl="4">
+      <w:start w:val="1"/>
+      <w:numFmt w:val="decimal"/>
+      <w:lvlText w:val="%5."/>
+      <w:lvlJc w:val="left"/>
+      <w:pPr>
+        <w:tabs>
+          <w:tab w:val="num" w:pos="2880"/>
+        </w:tabs>
+        <w:ind w:left="3360" w:hanging="480"/>
+      </w:pPr>
+    </w:lvl>
+    <w:lvl w:ilvl="5">
+      <w:start w:val="1"/>
+      <w:numFmt w:val="decimal"/>
+      <w:lvlText w:val="%6."/>
+      <w:lvlJc w:val="left"/>
+      <w:pPr>
+        <w:tabs>
+          <w:tab w:val="num" w:pos="3600"/>
+        </w:tabs>
+        <w:ind w:left="4080" w:hanging="480"/>
+      </w:pPr>
+    </w:lvl>
+    <w:lvl w:ilvl="6">
+      <w:start w:val="1"/>
+      <w:numFmt w:val="decimal"/>
+      <w:lvlText w:val="%7."/>
+      <w:lvlJc w:val="left"/>
+      <w:pPr>
+        <w:tabs>
+          <w:tab w:val="num" w:pos="4320"/>
+        </w:tabs>
+        <w:ind w:left="4800" w:hanging="480"/>
+      </w:pPr>
+    </w:lvl>
+    <w:lvl w:ilvl="7">
+      <w:start w:val="1"/>
+      <w:numFmt w:val="decimal"/>
+      <w:lvlText w:val="%8."/>
+      <w:lvlJc w:val="left"/>
+      <w:pPr>
+        <w:tabs>
+          <w:tab w:val="num" w:pos="5040"/>
+        </w:tabs>
+        <w:ind w:left="5520" w:hanging="480"/>
+      </w:pPr>
+    </w:lvl>
+    <w:lvl w:ilvl="8">
+      <w:start w:val="1"/>
+      <w:numFmt w:val="decimal"/>
+      <w:lvlText w:val="%9."/>
+      <w:lvlJc w:val="left"/>
+      <w:pPr>
+        <w:tabs>
+          <w:tab w:val="num" w:pos="5760"/>
+        </w:tabs>
+        <w:ind w:left="6240" w:hanging="480"/>
+      </w:pPr>
+    </w:lvl>
+  </w:abstractNum>
+  <w:abstractNum w:abstractNumId="99412">
+    <w:nsid w:val="71315dca"/>
+    <w:multiLevelType w:val="multilevel"/>
+    <w:lvl w:ilvl="0">
+      <w:start w:val="2"/>
+      <w:numFmt w:val="decimal"/>
+      <w:lvlText w:val="%1."/>
+      <w:lvlJc w:val="left"/>
+      <w:pPr>
+        <w:tabs>
+          <w:tab w:val="num" w:pos="0"/>
+        </w:tabs>
+        <w:ind w:left="480" w:hanging="480"/>
+      </w:pPr>
+    </w:lvl>
+    <w:lvl w:ilvl="1">
+      <w:start w:val="2"/>
+      <w:numFmt w:val="decimal"/>
+      <w:lvlText w:val="%2."/>
+      <w:lvlJc w:val="left"/>
+      <w:pPr>
+        <w:tabs>
+          <w:tab w:val="num" w:pos="720"/>
+        </w:tabs>
+        <w:ind w:left="1200" w:hanging="480"/>
+      </w:pPr>
+    </w:lvl>
+    <w:lvl w:ilvl="2">
+      <w:start w:val="2"/>
+      <w:numFmt w:val="decimal"/>
+      <w:lvlText w:val="%3."/>
+      <w:lvlJc w:val="left"/>
+      <w:pPr>
+        <w:tabs>
+          <w:tab w:val="num" w:pos="1440"/>
+        </w:tabs>
+        <w:ind w:left="1920" w:hanging="480"/>
+      </w:pPr>
+    </w:lvl>
+    <w:lvl w:ilvl="3">
+      <w:start w:val="2"/>
+      <w:numFmt w:val="decimal"/>
+      <w:lvlText w:val="%4."/>
+      <w:lvlJc w:val="left"/>
+      <w:pPr>
+        <w:tabs>
+          <w:tab w:val="num" w:pos="2160"/>
+        </w:tabs>
+        <w:ind w:left="2640" w:hanging="480"/>
+      </w:pPr>
+    </w:lvl>
+    <w:lvl w:ilvl="4">
+      <w:start w:val="2"/>
+      <w:numFmt w:val="decimal"/>
+      <w:lvlText w:val="%5."/>
+      <w:lvlJc w:val="left"/>
+      <w:pPr>
+        <w:tabs>
+          <w:tab w:val="num" w:pos="2880"/>
+        </w:tabs>
+        <w:ind w:left="3360" w:hanging="480"/>
+      </w:pPr>
+    </w:lvl>
+    <w:lvl w:ilvl="5">
+      <w:start w:val="2"/>
+      <w:numFmt w:val="decimal"/>
+      <w:lvlText w:val="%6."/>
+      <w:lvlJc w:val="left"/>
+      <w:pPr>
+        <w:tabs>
+          <w:tab w:val="num" w:pos="3600"/>
+        </w:tabs>
+        <w:ind w:left="4080" w:hanging="480"/>
+      </w:pPr>
+    </w:lvl>
+    <w:lvl w:ilvl="6">
+      <w:start w:val="2"/>
+      <w:numFmt w:val="decimal"/>
+      <w:lvlText w:val="%7."/>
+      <w:lvlJc w:val="left"/>
+      <w:pPr>
+        <w:tabs>
+          <w:tab w:val="num" w:pos="4320"/>
+        </w:tabs>
+        <w:ind w:left="4800" w:hanging="480"/>
+      </w:pPr>
+    </w:lvl>
+    <w:lvl w:ilvl="7">
+      <w:start w:val="2"/>
+      <w:numFmt w:val="decimal"/>
+      <w:lvlText w:val="%8."/>
+      <w:lvlJc w:val="left"/>
+      <w:pPr>
+        <w:tabs>
+          <w:tab w:val="num" w:pos="5040"/>
+        </w:tabs>
+        <w:ind w:left="5520" w:hanging="480"/>
+      </w:pPr>
+    </w:lvl>
+    <w:lvl w:ilvl="8">
+      <w:start w:val="2"/>
+      <w:numFmt w:val="decimal"/>
+      <w:lvlText w:val="%9."/>
+      <w:lvlJc w:val="left"/>
+      <w:pPr>
+        <w:tabs>
+          <w:tab w:val="num" w:pos="5760"/>
+        </w:tabs>
+        <w:ind w:left="6240" w:hanging="480"/>
+      </w:pPr>
+    </w:lvl>
+  </w:abstractNum>
   <w:num w:numId="1000">
     <w:abstractNumId w:val="990"/>
+  </w:num>
+  <w:num w:numId="1001">
+    <w:abstractNumId w:val="99411"/>
+    <w:lvlOverride w:ilvl="0">
+      <w:startOverride w:val="1"/>
+    </w:lvlOverride>
+    <w:lvlOverride w:ilvl="1">
+      <w:startOverride w:val="1"/>
+    </w:lvlOverride>
+    <w:lvlOverride w:ilvl="2">
+      <w:startOverride w:val="1"/>
+    </w:lvlOverride>
+    <w:lvlOverride w:ilvl="3">
+      <w:startOverride w:val="1"/>
+    </w:lvlOverride>
+    <w:lvlOverride w:ilvl="4">
+      <w:startOverride w:val="1"/>
+    </w:lvlOverride>
+    <w:lvlOverride w:ilvl="5">
+      <w:startOverride w:val="1"/>
+    </w:lvlOverride>
+    <w:lvlOverride w:ilvl="6">
+      <w:startOverride w:val="1"/>
+    </w:lvlOverride>
+    <w:lvlOverride w:ilvl="7">
+      <w:startOverride w:val="1"/>
+    </w:lvlOverride>
+    <w:lvlOverride w:ilvl="8">
+      <w:startOverride w:val="1"/>
+    </w:lvlOverride>
+  </w:num>
+  <w:num w:numId="1002">
+    <w:abstractNumId w:val="99412"/>
+    <w:lvlOverride w:ilvl="0">
+      <w:startOverride w:val="2"/>
+    </w:lvlOverride>
+    <w:lvlOverride w:ilvl="1">
+      <w:startOverride w:val="2"/>
+    </w:lvlOverride>
+    <w:lvlOverride w:ilvl="2">
+      <w:startOverride w:val="2"/>
+    </w:lvlOverride>
+    <w:lvlOverride w:ilvl="3">
+      <w:startOverride w:val="2"/>
+    </w:lvlOverride>
+    <w:lvlOverride w:ilvl="4">
+      <w:startOverride w:val="2"/>
+    </w:lvlOverride>
+    <w:lvlOverride w:ilvl="5">
+      <w:startOverride w:val="2"/>
+    </w:lvlOverride>
+    <w:lvlOverride w:ilvl="6">
+      <w:startOverride w:val="2"/>
+    </w:lvlOverride>
+    <w:lvlOverride w:ilvl="7">
+      <w:startOverride w:val="2"/>
+    </w:lvlOverride>
+    <w:lvlOverride w:ilvl="8">
+      <w:startOverride w:val="2"/>
+    </w:lvlOverride>
   </w:num>
 </w:numbering>
 </file>

</xml_diff>

<commit_message>
fixing technical variations section
</commit_message>
<xml_diff>
--- a/analysis/paper.docx
+++ b/analysis/paper.docx
@@ -283,9 +283,9 @@
       <w:pPr>
         <w:pStyle w:val="Heading1"/>
       </w:pPr>
-      <w:bookmarkStart w:id="23" w:name="X7134d7f5f0a977c366712219bb72618c5ca115e"/>
-      <w:r>
-        <w:t xml:space="preserve">4. Replicating PLSDA Analysis of NMR Spectral Bin Data</w:t>
+      <w:bookmarkStart w:id="23" w:name="X913da3038ee0c9a266e5bc5e2f95fef9b8b766d"/>
+      <w:r>
+        <w:t xml:space="preserve">4. Results of Replicating PLSDA Analysis of NMR Spectral Bin Data</w:t>
       </w:r>
       <w:bookmarkEnd w:id="23"/>
     </w:p>
@@ -294,7 +294,7 @@
         <w:pStyle w:val="FirstParagraph"/>
       </w:pPr>
       <w:r>
-        <w:t xml:space="preserve">We use the sample NMR spectral data that comes with the tutorial [1] in the online tool for this analysis.</w:t>
+        <w:t xml:space="preserve">We use the sample NMR spectral data that comes with the tutorial in the online tool for this analysis.</w:t>
       </w:r>
       <w:r>
         <w:t xml:space="preserve"> </w:t>
@@ -380,7 +380,16 @@
         <w:pStyle w:val="FirstParagraph"/>
       </w:pPr>
       <w:r>
-        <w:t xml:space="preserve">This is the target image that we are trying to replicate. We get this image from [1].</w:t>
+        <w:t xml:space="preserve">This is the target image that we are trying to replicate. We get this image from</w:t>
+      </w:r>
+      <w:r>
+        <w:t xml:space="preserve"> </w:t>
+      </w:r>
+      <w:r>
+        <w:t xml:space="preserve">(Xia J 2009)</w:t>
+      </w:r>
+      <w:r>
+        <w:t xml:space="preserve">.</w:t>
       </w:r>
     </w:p>
     <w:p>
@@ -501,9 +510,9 @@
       <w:pPr>
         <w:pStyle w:val="Heading1"/>
       </w:pPr>
-      <w:bookmarkStart w:id="26" w:name="change"/>
-      <w:r>
-        <w:t xml:space="preserve">5. Change</w:t>
+      <w:bookmarkStart w:id="26" w:name="technical-variations"/>
+      <w:r>
+        <w:t xml:space="preserve">5. Technical Variations</w:t>
       </w:r>
       <w:bookmarkEnd w:id="26"/>
     </w:p>
@@ -511,9 +520,9 @@
       <w:pPr>
         <w:pStyle w:val="Heading2"/>
       </w:pPr>
-      <w:bookmarkStart w:id="27" w:name="change-in-imputation-method"/>
-      <w:r>
-        <w:t xml:space="preserve">5.1 Change in imputation method</w:t>
+      <w:bookmarkStart w:id="27" w:name="imputation-method"/>
+      <w:r>
+        <w:t xml:space="preserve">5.1 Imputation method</w:t>
       </w:r>
       <w:bookmarkEnd w:id="27"/>
     </w:p>
@@ -522,7 +531,7 @@
         <w:pStyle w:val="FirstParagraph"/>
       </w:pPr>
       <w:r>
-        <w:t xml:space="preserve">The first of the changes that we are going to implement is to change the imputation method for columns with less than 50% of missing values, which is set by default to</w:t>
+        <w:t xml:space="preserve">The first of the changes that we implemented was the imputation method for columns with less than 50% of missing values, which is set by default to</w:t>
       </w:r>
       <w:r>
         <w:t xml:space="preserve"> </w:t>
@@ -537,7 +546,7 @@
         <w:t xml:space="preserve">”</w:t>
       </w:r>
       <w:r>
-        <w:t xml:space="preserve">. This method assigns half of the column’s minimum positive value to the missing observations. The assumption of this approach is that most missing values occurred because the levels of abundance metabolites are below the detection limit. This assumption is generalized for all the possible datasets used in the MetaboAnalyst website. We decided to change the imputation method to</w:t>
+        <w:t xml:space="preserve">. This method assigns half of the column’s minimum positive value to the missing observations. The assumption of this approach is that most missing values occurred because the levels of abundance metabolites are below the detection limit, and this assumption is generalized for all the possible datasets used in the MetaboAnalyst website. We decided to change the imputation method to</w:t>
       </w:r>
       <w:r>
         <w:t xml:space="preserve"> </w:t>
@@ -552,16 +561,24 @@
         <w:t xml:space="preserve">”</w:t>
       </w:r>
       <w:r>
-        <w:t xml:space="preserve">, a more widely used method that imputes the mean value of the column to the missing values. This change shouldn’t impact the output in a significant manner. Due to the nature of the dataset used, data provided for the testing of the tool, we believe that it should not make a difference.</w:t>
+        <w:t xml:space="preserve">, a more widely used method that imputes the mean value of the column to the missing values. Due to the nature of the dataset used, data provided for the testing of the tool, we believed that it should not make a difference.</w:t>
+      </w:r>
+    </w:p>
+    <w:p>
+      <w:pPr>
+        <w:pStyle w:val="BodyText"/>
+      </w:pPr>
+      <w:r>
+        <w:t xml:space="preserve">As we expected, because of a lack of missing values in the data, the result did not change.</w:t>
       </w:r>
     </w:p>
     <w:p>
       <w:pPr>
         <w:pStyle w:val="Heading2"/>
       </w:pPr>
-      <w:bookmarkStart w:id="28" w:name="change-in-filtering-method"/>
-      <w:r>
-        <w:t xml:space="preserve">5.2 Change in filtering method</w:t>
+      <w:bookmarkStart w:id="28" w:name="filtering-method"/>
+      <w:r>
+        <w:t xml:space="preserve">5.2 Filtering method</w:t>
       </w:r>
       <w:bookmarkEnd w:id="28"/>
     </w:p>
@@ -575,11 +592,19 @@
     </w:p>
     <w:p>
       <w:pPr>
+        <w:pStyle w:val="BodyText"/>
+      </w:pPr>
+      <w:r>
+        <w:t xml:space="preserve">The output remained constant after changing the filtering method.</w:t>
+      </w:r>
+    </w:p>
+    <w:p>
+      <w:pPr>
         <w:pStyle w:val="Heading2"/>
       </w:pPr>
-      <w:bookmarkStart w:id="29" w:name="Xb4cc110fdc7b35fe584b201b60e723d67add69d"/>
-      <w:r>
-        <w:t xml:space="preserve">5.3 Change in Component for Variable Importance</w:t>
+      <w:bookmarkStart w:id="29" w:name="component-for-variable-importance"/>
+      <w:r>
+        <w:t xml:space="preserve">5.3 Component for Variable Importance</w:t>
       </w:r>
       <w:bookmarkEnd w:id="29"/>
     </w:p>

</xml_diff>

<commit_message>
adding missing contributing file
</commit_message>
<xml_diff>
--- a/analysis/paper.docx
+++ b/analysis/paper.docx
@@ -216,44 +216,44 @@
     <w:p>
       <w:pPr>
         <w:numPr>
+          <w:numId w:val="1001"/>
           <w:ilvl w:val="0"/>
+        </w:numPr>
+      </w:pPr>
+      <w:r>
+        <w:t xml:space="preserve">Data processing</w:t>
+      </w:r>
+    </w:p>
+    <w:p>
+      <w:pPr>
+        <w:numPr>
           <w:numId w:val="1001"/>
+          <w:ilvl w:val="0"/>
         </w:numPr>
       </w:pPr>
       <w:r>
-        <w:t xml:space="preserve">Data processing</w:t>
+        <w:t xml:space="preserve">Statistical analysis (one-factor, two-factor, and time-series data)</w:t>
       </w:r>
     </w:p>
     <w:p>
       <w:pPr>
         <w:numPr>
+          <w:numId w:val="1001"/>
           <w:ilvl w:val="0"/>
+        </w:numPr>
+      </w:pPr>
+      <w:r>
+        <w:t xml:space="preserve">Functional enrichment analysis</w:t>
+      </w:r>
+    </w:p>
+    <w:p>
+      <w:pPr>
+        <w:numPr>
           <w:numId w:val="1001"/>
+          <w:ilvl w:val="0"/>
         </w:numPr>
       </w:pPr>
       <w:r>
-        <w:t xml:space="preserve">Statistical analysis (one-factor, two-factor, and time-series data)</w:t>
-      </w:r>
-    </w:p>
-    <w:p>
-      <w:pPr>
-        <w:numPr>
-          <w:ilvl w:val="0"/>
-          <w:numId w:val="1001"/>
-        </w:numPr>
-      </w:pPr>
-      <w:r>
-        <w:t xml:space="preserve">Functional enrichment analysis</w:t>
-      </w:r>
-    </w:p>
-    <w:p>
-      <w:pPr>
-        <w:numPr>
-          <w:ilvl w:val="0"/>
-          <w:numId w:val="1001"/>
-        </w:numPr>
-      </w:pPr>
-      <w:r>
         <w:t xml:space="preserve">Metabolic pathway analysis</w:t>
       </w:r>
     </w:p>
@@ -261,7 +261,7 @@
       <w:pPr>
         <w:pStyle w:val="Heading2"/>
       </w:pPr>
-      <w:bookmarkStart w:id="21" w:name="Xd384e66cc769e085188fe5ab052a0be326c1eca"/>
+      <w:bookmarkStart w:id="21" w:name="partial-least-square-discriminant-analysis-plsda"/>
       <w:r>
         <w:t xml:space="preserve">Partial Least Square Discriminant Analysis (PLSDA)</w:t>
       </w:r>
@@ -269,13 +269,166 @@
     </w:p>
     <w:p>
       <w:pPr>
+        <w:pStyle w:val="FirstParagraph"/>
+      </w:pPr>
+      <w:r>
+        <w:t xml:space="preserve">Metabolomics is a field that studies metabolic changes in biological contexts by analyzing various methods (for example liquid gas chromatography etc) to narrow down on changes caused at the molecular level. Such data, a good example of which is spectral NMR data, is usually high dimensional and split into micro-arrays. The linear algebra that forms the backdrop of traditional linear methods fails with such high-dimensional data.</w:t>
+      </w:r>
+    </w:p>
+    <w:p>
+      <w:pPr>
+        <w:pStyle w:val="BodyText"/>
+      </w:pPr>
+      <w:r>
+        <w:t xml:space="preserve">This leads us to a dimension-reduction technique closely related to Partial Least Squares: Principal Component Analysis. PCA takes a matrix X of predictor variables as an input and performs dimension reduction by calculating linear combinations of features to summarize data without losing critical information. This makes both dimension reduction methods popular because not only is metabolomic data high dimensional, but is usually highly correlated as well. This sometimes results in a</w:t>
+      </w:r>
+      <w:r>
+        <w:t xml:space="preserve"> </w:t>
+      </w:r>
+      <w:r>
+        <w:t xml:space="preserve">‘</w:t>
+      </w:r>
+      <w:r>
+        <w:t xml:space="preserve">singular matrix</w:t>
+      </w:r>
+      <w:r>
+        <w:t xml:space="preserve">’</w:t>
+      </w:r>
+      <w:r>
+        <w:t xml:space="preserve"> </w:t>
+      </w:r>
+      <w:r>
+        <w:t xml:space="preserve">error where not all of the columns are linearly independent of each other. One way to observe this error via RStudio is to use Fisher’s Linear Discriminant Analysis (which does not perform dimension reduction) on metabolomic spectral data. PCA in particular side-steps this problem and calculates</w:t>
+      </w:r>
+      <w:r>
+        <w:t xml:space="preserve"> </w:t>
+      </w:r>
+      <w:r>
+        <w:t xml:space="preserve">‘</w:t>
+      </w:r>
+      <w:r>
+        <w:t xml:space="preserve">principal components</w:t>
+      </w:r>
+      <w:r>
+        <w:t xml:space="preserve">’</w:t>
+      </w:r>
+      <w:r>
+        <w:t xml:space="preserve"> </w:t>
+      </w:r>
+      <w:r>
+        <w:t xml:space="preserve">by eigenvalue decomposition of the covariance matrix (correlation matrix of predictor variables). The goal is that each successive principal component should explain as much of the variance in data as possible.</w:t>
+      </w:r>
+    </w:p>
+    <w:p>
+      <w:pPr>
+        <w:pStyle w:val="BodyText"/>
+      </w:pPr>
+      <w:r>
+        <w:t xml:space="preserve">However, the disadvantage of this method is that it does not take into account the relationship of the predictor variables X to Y, the response variable. This is critical in metabolomic contexts, for example if a researcher has two samples of data from seemingly healthy and unhealthy patients and wants to classify patients algorithmically. To give a supervised spin to PCA, Partial Least Squares interprets variance between predictor variables X as well as the relationship of X to the qualitative / categorical target variable Y. The output of PLS-DA is a</w:t>
+      </w:r>
+      <w:r>
+        <w:t xml:space="preserve"> </w:t>
+      </w:r>
+      <w:r>
+        <w:t xml:space="preserve">‘</w:t>
+      </w:r>
+      <w:r>
+        <w:t xml:space="preserve">scores</w:t>
+      </w:r>
+      <w:r>
+        <w:t xml:space="preserve">’</w:t>
+      </w:r>
+      <w:r>
+        <w:t xml:space="preserve"> </w:t>
+      </w:r>
+      <w:r>
+        <w:t xml:space="preserve">matrix that aids in predicting the target variable. One output of PLS-DA is a scores matrix—usually visualized as a scores plot in the figure below—that answers the key question of:</w:t>
+      </w:r>
+      <w:r>
+        <w:t xml:space="preserve"> </w:t>
+      </w:r>
+      <w:r>
+        <w:t xml:space="preserve">‘</w:t>
+      </w:r>
+      <w:r>
+        <w:t xml:space="preserve">Are the groups actually different?</w:t>
+      </w:r>
+      <w:r>
+        <w:t xml:space="preserve">’</w:t>
+      </w:r>
+    </w:p>
+    <w:p>
+      <w:pPr>
+        <w:pStyle w:val="CaptionedFigure"/>
+      </w:pPr>
+      <w:r>
+        <w:drawing>
+          <wp:inline>
+            <wp:extent cx="5334000" cy="4826710"/>
+            <wp:effectExtent b="0" l="0" r="0" t="0"/>
+            <wp:docPr descr="algorithm-explanation-figure-1" title="" id="1" name="Picture"/>
+            <a:graphic>
+              <a:graphicData uri="http://schemas.openxmlformats.org/drawingml/2006/picture">
+                <pic:pic>
+                  <pic:nvPicPr>
+                    <pic:cNvPr descr="figures/algorithm-explanation-figure-1.png" id="0" name="Picture"/>
+                    <pic:cNvPicPr>
+                      <a:picLocks noChangeArrowheads="1" noChangeAspect="1"/>
+                    </pic:cNvPicPr>
+                  </pic:nvPicPr>
+                  <pic:blipFill>
+                    <a:blip r:embed="rId22"/>
+                    <a:stretch>
+                      <a:fillRect/>
+                    </a:stretch>
+                  </pic:blipFill>
+                  <pic:spPr bwMode="auto">
+                    <a:xfrm>
+                      <a:off x="0" y="0"/>
+                      <a:ext cx="5334000" cy="4826710"/>
+                    </a:xfrm>
+                    <a:prstGeom prst="rect">
+                      <a:avLst/>
+                    </a:prstGeom>
+                    <a:noFill/>
+                    <a:ln w="9525">
+                      <a:noFill/>
+                      <a:headEnd/>
+                      <a:tailEnd/>
+                    </a:ln>
+                  </pic:spPr>
+                </pic:pic>
+              </a:graphicData>
+            </a:graphic>
+          </wp:inline>
+        </w:drawing>
+      </w:r>
+    </w:p>
+    <w:p>
+      <w:pPr>
+        <w:pStyle w:val="ImageCaption"/>
+      </w:pPr>
+      <w:r>
+        <w:t xml:space="preserve">algorithm-explanation-figure-1</w:t>
+      </w:r>
+    </w:p>
+    <w:p>
+      <w:pPr>
+        <w:pStyle w:val="BodyText"/>
+      </w:pPr>
+      <w:r>
+        <w:t xml:space="preserve">While PLS-DA is a powerful algorithm that can work in a variety of contexts (with highly correlated data, high-dimensional data, few observations, no knowledge of underlying distribution), its main disadvantage is that its output cannot be interpreted as easily as p values or confidence intervals. However, its increasing use in classification and biological as well as engineering fields means this is not a disadvantage as much as a feature of the algorithm.</w:t>
+      </w:r>
+    </w:p>
+    <w:p>
+      <w:pPr>
         <w:pStyle w:val="Heading1"/>
       </w:pPr>
-      <w:bookmarkStart w:id="22" w:name="X618e38c71af474e112168f4aa6fd002468272ca"/>
+      <w:bookmarkStart w:id="23" w:name="replicating-source-plsda-analysis-of-nmr-spectral-bin-data"/>
       <w:r>
         <w:t xml:space="preserve">2. Replicating Source: PLSDA Analysis of NMR Spectral Bin Data</w:t>
       </w:r>
-      <w:bookmarkEnd w:id="22"/>
+      <w:bookmarkEnd w:id="23"/>
     </w:p>
     <w:p>
       <w:pPr>
@@ -341,11 +494,11 @@
       <w:pPr>
         <w:pStyle w:val="Heading4"/>
       </w:pPr>
-      <w:bookmarkStart w:id="23" w:name="data-upload"/>
+      <w:bookmarkStart w:id="24" w:name="data-upload"/>
       <w:r>
         <w:t xml:space="preserve">1. Data Upload</w:t>
       </w:r>
-      <w:bookmarkEnd w:id="23"/>
+      <w:bookmarkEnd w:id="24"/>
     </w:p>
     <w:p>
       <w:pPr>
@@ -359,11 +512,11 @@
       <w:pPr>
         <w:pStyle w:val="Heading4"/>
       </w:pPr>
-      <w:bookmarkStart w:id="24" w:name="data-processing"/>
+      <w:bookmarkStart w:id="25" w:name="data-processing"/>
       <w:r>
         <w:t xml:space="preserve">2. Data Processing</w:t>
       </w:r>
-      <w:bookmarkEnd w:id="24"/>
+      <w:bookmarkEnd w:id="25"/>
     </w:p>
     <w:p>
       <w:pPr>
@@ -407,11 +560,11 @@
       <w:pPr>
         <w:pStyle w:val="Heading4"/>
       </w:pPr>
-      <w:bookmarkStart w:id="25" w:name="data-normalization"/>
+      <w:bookmarkStart w:id="26" w:name="data-normalization"/>
       <w:r>
         <w:t xml:space="preserve">2. Data Normalization</w:t>
       </w:r>
-      <w:bookmarkEnd w:id="25"/>
+      <w:bookmarkEnd w:id="26"/>
     </w:p>
     <w:p>
       <w:pPr>
@@ -439,11 +592,11 @@
       <w:pPr>
         <w:pStyle w:val="Heading4"/>
       </w:pPr>
-      <w:bookmarkStart w:id="26" w:name="statistical-analysis"/>
+      <w:bookmarkStart w:id="27" w:name="statistical-analysis"/>
       <w:r>
         <w:t xml:space="preserve">3. Statistical Analysis</w:t>
       </w:r>
-      <w:bookmarkEnd w:id="26"/>
+      <w:bookmarkEnd w:id="27"/>
     </w:p>
     <w:p>
       <w:pPr>
@@ -471,11 +624,11 @@
       <w:pPr>
         <w:pStyle w:val="Heading1"/>
       </w:pPr>
-      <w:bookmarkStart w:id="27" w:name="replication-method"/>
+      <w:bookmarkStart w:id="28" w:name="replication-method"/>
       <w:r>
         <w:t xml:space="preserve">3. Replication Method</w:t>
       </w:r>
-      <w:bookmarkEnd w:id="27"/>
+      <w:bookmarkEnd w:id="28"/>
     </w:p>
     <w:p>
       <w:pPr>
@@ -534,11 +687,11 @@
       <w:pPr>
         <w:pStyle w:val="Heading1"/>
       </w:pPr>
-      <w:bookmarkStart w:id="28" w:name="figures"/>
+      <w:bookmarkStart w:id="29" w:name="figures"/>
       <w:r>
         <w:t xml:space="preserve">4. Figures</w:t>
       </w:r>
-      <w:bookmarkEnd w:id="28"/>
+      <w:bookmarkEnd w:id="29"/>
     </w:p>
     <w:p>
       <w:pPr>
@@ -574,7 +727,7 @@
                     </pic:cNvPicPr>
                   </pic:nvPicPr>
                   <pic:blipFill>
-                    <a:blip r:embed="rId29"/>
+                    <a:blip r:embed="rId30"/>
                     <a:stretch>
                       <a:fillRect/>
                     </a:stretch>
@@ -643,7 +796,7 @@
                     </pic:cNvPicPr>
                   </pic:nvPicPr>
                   <pic:blipFill>
-                    <a:blip r:embed="rId30"/>
+                    <a:blip r:embed="rId31"/>
                     <a:stretch>
                       <a:fillRect/>
                     </a:stretch>
@@ -682,11 +835,11 @@
       <w:pPr>
         <w:pStyle w:val="Heading1"/>
       </w:pPr>
-      <w:bookmarkStart w:id="31" w:name="X510d0e8ebff29f2d51ca635e3b457ab11e4b3c4"/>
+      <w:bookmarkStart w:id="32" w:name="technical-variations-observing-change-in-the-analysis"/>
       <w:r>
         <w:t xml:space="preserve">5. Technical Variations : Observing change in the analysis</w:t>
       </w:r>
-      <w:bookmarkEnd w:id="31"/>
+      <w:bookmarkEnd w:id="32"/>
     </w:p>
     <w:p>
       <w:pPr>
@@ -700,11 +853,11 @@
       <w:pPr>
         <w:pStyle w:val="Heading2"/>
       </w:pPr>
-      <w:bookmarkStart w:id="32" w:name="imputation-method"/>
+      <w:bookmarkStart w:id="33" w:name="imputation-method"/>
       <w:r>
         <w:t xml:space="preserve">5.1 Imputation method</w:t>
       </w:r>
-      <w:bookmarkEnd w:id="32"/>
+      <w:bookmarkEnd w:id="33"/>
     </w:p>
     <w:p>
       <w:pPr>
@@ -756,11 +909,11 @@
       <w:pPr>
         <w:pStyle w:val="Heading2"/>
       </w:pPr>
-      <w:bookmarkStart w:id="33" w:name="filtering-method"/>
+      <w:bookmarkStart w:id="34" w:name="filtering-method"/>
       <w:r>
         <w:t xml:space="preserve">5.2 Filtering method</w:t>
       </w:r>
-      <w:bookmarkEnd w:id="33"/>
+      <w:bookmarkEnd w:id="34"/>
     </w:p>
     <w:p>
       <w:pPr>
@@ -782,11 +935,11 @@
       <w:pPr>
         <w:pStyle w:val="Heading2"/>
       </w:pPr>
-      <w:bookmarkStart w:id="34" w:name="component-for-variable-importance"/>
+      <w:bookmarkStart w:id="35" w:name="component-for-variable-importance"/>
       <w:r>
         <w:t xml:space="preserve">5.3 Component for Variable Importance</w:t>
       </w:r>
-      <w:bookmarkEnd w:id="34"/>
+      <w:bookmarkEnd w:id="35"/>
     </w:p>
     <w:p>
       <w:pPr>
@@ -837,61 +990,6 @@
                 <pic:pic>
                   <pic:nvPicPr>
                     <pic:cNvPr descr="figures/pls_imp_0_dpi72.png" id="0" name="Picture"/>
-                    <pic:cNvPicPr>
-                      <a:picLocks noChangeArrowheads="1" noChangeAspect="1"/>
-                    </pic:cNvPicPr>
-                  </pic:nvPicPr>
-                  <pic:blipFill>
-                    <a:blip r:embed="rId35"/>
-                    <a:stretch>
-                      <a:fillRect/>
-                    </a:stretch>
-                  </pic:blipFill>
-                  <pic:spPr bwMode="auto">
-                    <a:xfrm>
-                      <a:off x="0" y="0"/>
-                      <a:ext cx="5334000" cy="5334000"/>
-                    </a:xfrm>
-                    <a:prstGeom prst="rect">
-                      <a:avLst/>
-                    </a:prstGeom>
-                    <a:noFill/>
-                    <a:ln w="9525">
-                      <a:noFill/>
-                      <a:headEnd/>
-                      <a:tailEnd/>
-                    </a:ln>
-                  </pic:spPr>
-                </pic:pic>
-              </a:graphicData>
-            </a:graphic>
-          </wp:inline>
-        </w:drawing>
-      </w:r>
-    </w:p>
-    <w:p>
-      <w:pPr>
-        <w:pStyle w:val="ImageCaption"/>
-      </w:pPr>
-      <w:r>
-        <w:t xml:space="preserve">Fig. 3 Feature Importance Based on the First Component.</w:t>
-      </w:r>
-    </w:p>
-    <w:p>
-      <w:pPr>
-        <w:pStyle w:val="CaptionedFigure"/>
-      </w:pPr>
-      <w:r>
-        <w:drawing>
-          <wp:inline>
-            <wp:extent cx="5334000" cy="5334000"/>
-            <wp:effectExtent b="0" l="0" r="0" t="0"/>
-            <wp:docPr descr="Fig. 4 Feature Importance Based on the Second Component." title="" id="1" name="Picture"/>
-            <a:graphic>
-              <a:graphicData uri="http://schemas.openxmlformats.org/drawingml/2006/picture">
-                <pic:pic>
-                  <pic:nvPicPr>
-                    <pic:cNvPr descr="figures/pls_imp_2_dpi72.png" id="0" name="Picture"/>
                     <pic:cNvPicPr>
                       <a:picLocks noChangeArrowheads="1" noChangeAspect="1"/>
                     </pic:cNvPicPr>
@@ -929,6 +1027,61 @@
         <w:pStyle w:val="ImageCaption"/>
       </w:pPr>
       <w:r>
+        <w:t xml:space="preserve">Fig. 3 Feature Importance Based on the First Component.</w:t>
+      </w:r>
+    </w:p>
+    <w:p>
+      <w:pPr>
+        <w:pStyle w:val="CaptionedFigure"/>
+      </w:pPr>
+      <w:r>
+        <w:drawing>
+          <wp:inline>
+            <wp:extent cx="5334000" cy="5334000"/>
+            <wp:effectExtent b="0" l="0" r="0" t="0"/>
+            <wp:docPr descr="Fig. 4 Feature Importance Based on the Second Component." title="" id="1" name="Picture"/>
+            <a:graphic>
+              <a:graphicData uri="http://schemas.openxmlformats.org/drawingml/2006/picture">
+                <pic:pic>
+                  <pic:nvPicPr>
+                    <pic:cNvPr descr="figures/pls_imp_2_dpi72.png" id="0" name="Picture"/>
+                    <pic:cNvPicPr>
+                      <a:picLocks noChangeArrowheads="1" noChangeAspect="1"/>
+                    </pic:cNvPicPr>
+                  </pic:nvPicPr>
+                  <pic:blipFill>
+                    <a:blip r:embed="rId37"/>
+                    <a:stretch>
+                      <a:fillRect/>
+                    </a:stretch>
+                  </pic:blipFill>
+                  <pic:spPr bwMode="auto">
+                    <a:xfrm>
+                      <a:off x="0" y="0"/>
+                      <a:ext cx="5334000" cy="5334000"/>
+                    </a:xfrm>
+                    <a:prstGeom prst="rect">
+                      <a:avLst/>
+                    </a:prstGeom>
+                    <a:noFill/>
+                    <a:ln w="9525">
+                      <a:noFill/>
+                      <a:headEnd/>
+                      <a:tailEnd/>
+                    </a:ln>
+                  </pic:spPr>
+                </pic:pic>
+              </a:graphicData>
+            </a:graphic>
+          </wp:inline>
+        </w:drawing>
+      </w:r>
+    </w:p>
+    <w:p>
+      <w:pPr>
+        <w:pStyle w:val="ImageCaption"/>
+      </w:pPr>
+      <w:r>
         <w:t xml:space="preserve">Fig. 4 Feature Importance Based on the Second Component.</w:t>
       </w:r>
     </w:p>
@@ -936,11 +1089,11 @@
       <w:pPr>
         <w:pStyle w:val="Heading1"/>
       </w:pPr>
-      <w:bookmarkStart w:id="37" w:name="conclusion"/>
+      <w:bookmarkStart w:id="38" w:name="conclusion"/>
       <w:r>
         <w:t xml:space="preserve">6. Conclusion</w:t>
       </w:r>
-      <w:bookmarkEnd w:id="37"/>
+      <w:bookmarkEnd w:id="38"/>
     </w:p>
     <w:p>
       <w:pPr>
@@ -988,35 +1141,32 @@
       <w:pPr>
         <w:pStyle w:val="Heading1"/>
       </w:pPr>
-      <w:bookmarkStart w:id="38" w:name="references"/>
-      <w:r>
-        <w:t xml:space="preserve">7. References</w:t>
-      </w:r>
-      <w:bookmarkEnd w:id="38"/>
-    </w:p>
-    <w:p>
-      <w:pPr>
-        <w:pStyle w:val="FirstParagraph"/>
-      </w:pPr>
-      <w:r>
-        <w:t xml:space="preserve">[1] Publication Link:</w:t>
-      </w:r>
-      <w:r>
-        <w:t xml:space="preserve"> </w:t>
-      </w:r>
-      <w:hyperlink r:id="rId39">
-        <w:r>
-          <w:rPr>
-            <w:rStyle w:val="Hyperlink"/>
-          </w:rPr>
-          <w:t xml:space="preserve">https://www.ncbi.nlm.nih.gov/pmc/articles/PMC2703878/</w:t>
-        </w:r>
-      </w:hyperlink>
-      <w:r>
-        <w:t xml:space="preserve"> </w:t>
-      </w:r>
-      <w:r>
-        <w:t xml:space="preserve">[2] Online Tool:</w:t>
+      <w:bookmarkStart w:id="39" w:name="references-cited"/>
+      <w:r>
+        <w:t xml:space="preserve">7. References cited</w:t>
+      </w:r>
+      <w:bookmarkEnd w:id="39"/>
+    </w:p>
+    <w:bookmarkStart w:id="48" w:name="refs"/>
+    <w:bookmarkStart w:id="41" w:name="ref-Package"/>
+    <w:p>
+      <w:pPr>
+        <w:pStyle w:val="Bibliography"/>
+      </w:pPr>
+      <w:r>
+        <w:t xml:space="preserve">Chong J, Xia J. 2018. “MetaboAnalystR: An R Package for Flexible and Reproducible Analysis of Metabolomics Data.”</w:t>
+      </w:r>
+      <w:r>
+        <w:t xml:space="preserve"> </w:t>
+      </w:r>
+      <w:r>
+        <w:rPr>
+          <w:i/>
+        </w:rPr>
+        <w:t xml:space="preserve">Bioinformatics</w:t>
+      </w:r>
+      <w:r>
+        <w:t xml:space="preserve">.</w:t>
       </w:r>
       <w:r>
         <w:t xml:space="preserve"> </w:t>
@@ -1026,36 +1176,50 @@
           <w:rPr>
             <w:rStyle w:val="Hyperlink"/>
           </w:rPr>
-          <w:t xml:space="preserve">https://www.metaboanalyst.ca</w:t>
+          <w:t xml:space="preserve">https://doi.org/doi: 10.1093/bioinformatics/bty528</w:t>
         </w:r>
       </w:hyperlink>
       <w:r>
-        <w:t xml:space="preserve"> </w:t>
-      </w:r>
-      <w:r>
-        <w:t xml:space="preserve">[3] R Package:</w:t>
-      </w:r>
-      <w:r>
-        <w:t xml:space="preserve"> </w:t>
-      </w:r>
-      <w:hyperlink r:id="rId41">
+        <w:t xml:space="preserve">.</w:t>
+      </w:r>
+    </w:p>
+    <w:bookmarkEnd w:id="41"/>
+    <w:bookmarkStart w:id="43" w:name="ref-Web"/>
+    <w:p>
+      <w:pPr>
+        <w:pStyle w:val="Bibliography"/>
+      </w:pPr>
+      <w:r>
+        <w:t xml:space="preserve">“MetaboAnalyst - Statistical, Functional and Integrative Analysis of Metabolomics Data.” n.d.</w:t>
+      </w:r>
+      <w:r>
+        <w:t xml:space="preserve"> </w:t>
+      </w:r>
+      <w:hyperlink r:id="rId42">
         <w:r>
           <w:rPr>
             <w:rStyle w:val="Hyperlink"/>
           </w:rPr>
-          <w:t xml:space="preserve">https://github.com/xia-lab/MetaboAnalystR</w:t>
+          <w:t xml:space="preserve">https://www.metaboanalyst.ca/</w:t>
         </w:r>
       </w:hyperlink>
       <w:r>
-        <w:t xml:space="preserve"> </w:t>
-      </w:r>
-      <w:r>
-        <w:t xml:space="preserve">[4]</w:t>
-      </w:r>
-      <w:r>
-        <w:t xml:space="preserve"> </w:t>
-      </w:r>
-      <w:hyperlink r:id="rId42">
+        <w:t xml:space="preserve">.</w:t>
+      </w:r>
+    </w:p>
+    <w:bookmarkEnd w:id="43"/>
+    <w:bookmarkStart w:id="45" w:name="ref-Wiki"/>
+    <w:p>
+      <w:pPr>
+        <w:pStyle w:val="Bibliography"/>
+      </w:pPr>
+      <w:r>
+        <w:t xml:space="preserve">Wikipedia contributors. 2009. “MetaboAnalyst.”</w:t>
+      </w:r>
+      <w:r>
+        <w:t xml:space="preserve"> </w:t>
+      </w:r>
+      <w:hyperlink r:id="rId44">
         <w:r>
           <w:rPr>
             <w:rStyle w:val="Hyperlink"/>
@@ -1063,103 +1227,12 @@
           <w:t xml:space="preserve">https://en.wikipedia.org/wiki/MetaboAnalyst</w:t>
         </w:r>
       </w:hyperlink>
-    </w:p>
-    <w:p>
-      <w:pPr>
-        <w:pStyle w:val="Heading1"/>
-      </w:pPr>
-      <w:bookmarkStart w:id="43" w:name="references-cited"/>
-      <w:r>
-        <w:t xml:space="preserve">References cited</w:t>
-      </w:r>
-      <w:bookmarkEnd w:id="43"/>
-    </w:p>
-    <w:bookmarkStart w:id="51" w:name="refs"/>
-    <w:bookmarkStart w:id="45" w:name="ref-Package"/>
-    <w:p>
-      <w:pPr>
-        <w:pStyle w:val="Bibliography"/>
-      </w:pPr>
-      <w:r>
-        <w:t xml:space="preserve">Chong J, Xia J. 2018. “MetaboAnalystR: An R Package for Flexible and Reproducible Analysis of Metabolomics Data.”</w:t>
-      </w:r>
-      <w:r>
-        <w:t xml:space="preserve"> </w:t>
-      </w:r>
-      <w:r>
-        <w:rPr>
-          <w:i/>
-        </w:rPr>
-        <w:t xml:space="preserve">Bioinformatics</w:t>
-      </w:r>
       <w:r>
         <w:t xml:space="preserve">.</w:t>
       </w:r>
-      <w:r>
-        <w:t xml:space="preserve"> </w:t>
-      </w:r>
-      <w:hyperlink r:id="rId44">
-        <w:r>
-          <w:rPr>
-            <w:rStyle w:val="Hyperlink"/>
-          </w:rPr>
-          <w:t xml:space="preserve">https://doi.org/doi: 10.1093/bioinformatics/bty528</w:t>
-        </w:r>
-      </w:hyperlink>
-      <w:r>
-        <w:t xml:space="preserve">.</w:t>
-      </w:r>
     </w:p>
     <w:bookmarkEnd w:id="45"/>
-    <w:bookmarkStart w:id="47" w:name="ref-Web"/>
-    <w:p>
-      <w:pPr>
-        <w:pStyle w:val="Bibliography"/>
-      </w:pPr>
-      <w:r>
-        <w:t xml:space="preserve">“MetaboAnalyst - Statistical, Functional and Integrative Analysis of Metabolomics Data.” n.d.</w:t>
-      </w:r>
-      <w:r>
-        <w:t xml:space="preserve"> </w:t>
-      </w:r>
-      <w:hyperlink r:id="rId46">
-        <w:r>
-          <w:rPr>
-            <w:rStyle w:val="Hyperlink"/>
-          </w:rPr>
-          <w:t xml:space="preserve">https://www.metaboanalyst.ca/</w:t>
-        </w:r>
-      </w:hyperlink>
-      <w:r>
-        <w:t xml:space="preserve">.</w:t>
-      </w:r>
-    </w:p>
-    <w:bookmarkEnd w:id="47"/>
-    <w:bookmarkStart w:id="48" w:name="ref-Wiki"/>
-    <w:p>
-      <w:pPr>
-        <w:pStyle w:val="Bibliography"/>
-      </w:pPr>
-      <w:r>
-        <w:t xml:space="preserve">Wikipedia contributors. 2009. “MetaboAnalyst.”</w:t>
-      </w:r>
-      <w:r>
-        <w:t xml:space="preserve"> </w:t>
-      </w:r>
-      <w:hyperlink r:id="rId42">
-        <w:r>
-          <w:rPr>
-            <w:rStyle w:val="Hyperlink"/>
-          </w:rPr>
-          <w:t xml:space="preserve">https://en.wikipedia.org/wiki/MetaboAnalyst</w:t>
-        </w:r>
-      </w:hyperlink>
-      <w:r>
-        <w:t xml:space="preserve">.</w:t>
-      </w:r>
-    </w:p>
-    <w:bookmarkEnd w:id="48"/>
-    <w:bookmarkStart w:id="50" w:name="ref-Paper"/>
+    <w:bookmarkStart w:id="47" w:name="ref-Paper"/>
     <w:p>
       <w:pPr>
         <w:pStyle w:val="Bibliography"/>
@@ -1182,7 +1255,7 @@
       <w:r>
         <w:t xml:space="preserve"> </w:t>
       </w:r>
-      <w:hyperlink r:id="rId49">
+      <w:hyperlink r:id="rId46">
         <w:r>
           <w:rPr>
             <w:rStyle w:val="Hyperlink"/>
@@ -1194,8 +1267,8 @@
         <w:t xml:space="preserve">.</w:t>
       </w:r>
     </w:p>
-    <w:bookmarkEnd w:id="50"/>
-    <w:bookmarkEnd w:id="51"/>
+    <w:bookmarkEnd w:id="47"/>
+    <w:bookmarkEnd w:id="48"/>
     <w:sectPr/>
   </w:body>
 </w:document>
@@ -1227,6 +1300,109 @@
 <file path=word/numbering.xml><?xml version="1.0" encoding="utf-8"?>
 <w:numbering xmlns:w="http://schemas.openxmlformats.org/wordprocessingml/2006/main">
   <w:abstractNum w:abstractNumId="990">
+    <w:nsid w:val="170cd2de"/>
+    <w:multiLevelType w:val="multilevel"/>
+    <w:lvl w:ilvl="0">
+      <w:numFmt w:val="bullet"/>
+      <w:lvlText w:val=" "/>
+      <w:lvlJc w:val="left"/>
+      <w:pPr>
+        <w:tabs>
+          <w:tab w:val="num" w:pos="0"/>
+        </w:tabs>
+        <w:ind w:left="480" w:hanging="480"/>
+      </w:pPr>
+    </w:lvl>
+    <w:lvl w:ilvl="1">
+      <w:numFmt w:val="bullet"/>
+      <w:lvlText w:val=" "/>
+      <w:lvlJc w:val="left"/>
+      <w:pPr>
+        <w:tabs>
+          <w:tab w:val="num" w:pos="720"/>
+        </w:tabs>
+        <w:ind w:left="1200" w:hanging="480"/>
+      </w:pPr>
+    </w:lvl>
+    <w:lvl w:ilvl="2">
+      <w:numFmt w:val="bullet"/>
+      <w:lvlText w:val=" "/>
+      <w:lvlJc w:val="left"/>
+      <w:pPr>
+        <w:tabs>
+          <w:tab w:val="num" w:pos="1440"/>
+        </w:tabs>
+        <w:ind w:left="1920" w:hanging="480"/>
+      </w:pPr>
+    </w:lvl>
+    <w:lvl w:ilvl="3">
+      <w:numFmt w:val="bullet"/>
+      <w:lvlText w:val=" "/>
+      <w:lvlJc w:val="left"/>
+      <w:pPr>
+        <w:tabs>
+          <w:tab w:val="num" w:pos="2160"/>
+        </w:tabs>
+        <w:ind w:left="2640" w:hanging="480"/>
+      </w:pPr>
+    </w:lvl>
+    <w:lvl w:ilvl="4">
+      <w:numFmt w:val="bullet"/>
+      <w:lvlText w:val=" "/>
+      <w:lvlJc w:val="left"/>
+      <w:pPr>
+        <w:tabs>
+          <w:tab w:val="num" w:pos="2880"/>
+        </w:tabs>
+        <w:ind w:left="3360" w:hanging="480"/>
+      </w:pPr>
+    </w:lvl>
+    <w:lvl w:ilvl="5">
+      <w:numFmt w:val="bullet"/>
+      <w:lvlText w:val=" "/>
+      <w:lvlJc w:val="left"/>
+      <w:pPr>
+        <w:tabs>
+          <w:tab w:val="num" w:pos="3600"/>
+        </w:tabs>
+        <w:ind w:left="4080" w:hanging="480"/>
+      </w:pPr>
+    </w:lvl>
+    <w:lvl w:ilvl="6">
+      <w:numFmt w:val="bullet"/>
+      <w:lvlText w:val=" "/>
+      <w:lvlJc w:val="left"/>
+      <w:pPr>
+        <w:tabs>
+          <w:tab w:val="num" w:pos="4320"/>
+        </w:tabs>
+        <w:ind w:left="4800" w:hanging="480"/>
+      </w:pPr>
+    </w:lvl>
+    <w:lvl w:ilvl="7">
+      <w:numFmt w:val="bullet"/>
+      <w:lvlText w:val=" "/>
+      <w:lvlJc w:val="left"/>
+      <w:pPr>
+        <w:tabs>
+          <w:tab w:val="num" w:pos="5040"/>
+        </w:tabs>
+        <w:ind w:left="5520" w:hanging="480"/>
+      </w:pPr>
+    </w:lvl>
+    <w:lvl w:ilvl="8">
+      <w:numFmt w:val="bullet"/>
+      <w:lvlText w:val=" "/>
+      <w:lvlJc w:val="left"/>
+      <w:pPr>
+        <w:tabs>
+          <w:tab w:val="num" w:pos="5760"/>
+        </w:tabs>
+        <w:ind w:left="6240" w:hanging="480"/>
+      </w:pPr>
+    </w:lvl>
+  </w:abstractNum>
+  <w:abstractNum w:abstractNumId="990">
     <w:nsid w:val="2c1ae401"/>
     <w:multiLevelType w:val="multilevel"/>
     <w:lvl w:ilvl="0">
@@ -1441,6 +1617,9 @@
       </w:pPr>
     </w:lvl>
   </w:abstractNum>
+  <w:num w:numId="1000">
+    <w:abstractNumId w:val="990"/>
+  </w:num>
   <w:num w:numId="1000">
     <w:abstractNumId w:val="990"/>
   </w:num>
@@ -1617,7 +1796,7 @@
       <w:rFonts w:asciiTheme="majorHAnsi" w:eastAsiaTheme="majorEastAsia" w:hAnsiTheme="majorHAnsi" w:cstheme="majorBidi"/>
       <w:b/>
       <w:bCs/>
-      <w:color w:val="4F81BD" w:themeColor="accent1"/>
+      <w:color w:val="345A8A" w:themeColor="accent1" w:themeShade="B5"/>
       <w:sz w:val="32"/>
       <w:szCs w:val="32"/>
     </w:rPr>
@@ -1640,8 +1819,8 @@
       <w:b/>
       <w:bCs/>
       <w:color w:val="4F81BD" w:themeColor="accent1"/>
-      <w:sz w:val="28"/>
-      <w:szCs w:val="28"/>
+      <w:sz w:val="32"/>
+      <w:szCs w:val="32"/>
     </w:rPr>
   </w:style>
   <w:style w:type="paragraph" w:styleId="Heading3">
@@ -1662,8 +1841,8 @@
       <w:b/>
       <w:bCs/>
       <w:color w:val="4F81BD" w:themeColor="accent1"/>
-      <w:sz w:val="24"/>
-      <w:szCs w:val="24"/>
+      <w:sz w:val="28"/>
+      <w:szCs w:val="28"/>
     </w:rPr>
   </w:style>
   <w:style w:type="paragraph" w:styleId="Heading4">
@@ -1681,7 +1860,7 @@
     </w:pPr>
     <w:rPr>
       <w:rFonts w:asciiTheme="majorHAnsi" w:eastAsiaTheme="majorEastAsia" w:hAnsiTheme="majorHAnsi" w:cstheme="majorBidi"/>
-      <w:i/>
+      <w:b/>
       <w:bCs/>
       <w:color w:val="4F81BD" w:themeColor="accent1"/>
       <w:sz w:val="24"/>
@@ -1703,6 +1882,7 @@
     </w:pPr>
     <w:rPr>
       <w:rFonts w:asciiTheme="majorHAnsi" w:eastAsiaTheme="majorEastAsia" w:hAnsiTheme="majorHAnsi" w:cstheme="majorBidi"/>
+      <w:i/>
       <w:iCs/>
       <w:color w:val="4F81BD" w:themeColor="accent1"/>
       <w:sz w:val="24"/>
@@ -1798,8 +1978,14 @@
     <w:qFormat/>
     <w:pPr>
       <w:spacing w:before="100" w:after="100"/>
-      <w:ind w:firstLine="0" w:left="480" w:right="480"/>
+      <w:ind w:firstLine="0"/>
     </w:pPr>
+    <w:rPr>
+      <w:rFonts w:asciiTheme="majorHAnsi" w:eastAsiaTheme="majorEastAsia" w:hAnsiTheme="majorHAnsi" w:cstheme="majorBidi"/>
+      <w:bCs/>
+      <w:sz w:val="20"/>
+      <w:szCs w:val="20"/>
+    </w:rPr>
   </w:style>
   <w:style w:type="paragraph" w:styleId="FootnoteText">
     <w:name w:val="Footnote Text"/>

</xml_diff>

<commit_message>
move data so R CMD check doesn't see it
</commit_message>
<xml_diff>
--- a/analysis/paper.docx
+++ b/analysis/paper.docx
@@ -937,6 +937,623 @@
       </w:r>
       <w:r>
         <w:t xml:space="preserve">Comments have been added to the code for better explainability.</w:t>
+      </w:r>
+    </w:p>
+    <w:p>
+      <w:pPr>
+        <w:pStyle w:val="SourceCode"/>
+      </w:pPr>
+      <w:r>
+        <w:rPr>
+          <w:rStyle w:val="VerbatimChar"/>
+        </w:rPr>
+        <w:t xml:space="preserve">## here() starts at /Users/bmarwick/Desktop/2020 Winter DATA 598/replication-projects/gupta-marcaccio-sagar-tullock-usman-replication-project</w:t>
+      </w:r>
+    </w:p>
+    <w:p>
+      <w:pPr>
+        <w:pStyle w:val="SourceCode"/>
+      </w:pPr>
+      <w:r>
+        <w:rPr>
+          <w:rStyle w:val="VerbatimChar"/>
+        </w:rPr>
+        <w:t xml:space="preserve">## Loading required package: MetaboAnalystR</w:t>
+      </w:r>
+    </w:p>
+    <w:p>
+      <w:pPr>
+        <w:pStyle w:val="SourceCode"/>
+      </w:pPr>
+      <w:r>
+        <w:rPr>
+          <w:rStyle w:val="VerbatimChar"/>
+        </w:rPr>
+        <w:t xml:space="preserve">## Loading required package: lattice</w:t>
+      </w:r>
+    </w:p>
+    <w:p>
+      <w:pPr>
+        <w:pStyle w:val="SourceCode"/>
+      </w:pPr>
+      <w:r>
+        <w:rPr>
+          <w:rStyle w:val="VerbatimChar"/>
+        </w:rPr>
+        <w:t xml:space="preserve">## Loading required package: pls</w:t>
+      </w:r>
+    </w:p>
+    <w:p>
+      <w:pPr>
+        <w:pStyle w:val="SourceCode"/>
+      </w:pPr>
+      <w:r>
+        <w:rPr>
+          <w:rStyle w:val="VerbatimChar"/>
+        </w:rPr>
+        <w:t xml:space="preserve">## </w:t>
+      </w:r>
+      <w:r>
+        <w:br/>
+      </w:r>
+      <w:r>
+        <w:rPr>
+          <w:rStyle w:val="VerbatimChar"/>
+        </w:rPr>
+        <w:t xml:space="preserve">## Attaching package: 'pls'</w:t>
+      </w:r>
+    </w:p>
+    <w:p>
+      <w:pPr>
+        <w:pStyle w:val="SourceCode"/>
+      </w:pPr>
+      <w:r>
+        <w:rPr>
+          <w:rStyle w:val="VerbatimChar"/>
+        </w:rPr>
+        <w:t xml:space="preserve">## The following object is masked from 'package:stats':</w:t>
+      </w:r>
+      <w:r>
+        <w:br/>
+      </w:r>
+      <w:r>
+        <w:rPr>
+          <w:rStyle w:val="VerbatimChar"/>
+        </w:rPr>
+        <w:t xml:space="preserve">## </w:t>
+      </w:r>
+      <w:r>
+        <w:br/>
+      </w:r>
+      <w:r>
+        <w:rPr>
+          <w:rStyle w:val="VerbatimChar"/>
+        </w:rPr>
+        <w:t xml:space="preserve">##     loadings</w:t>
+      </w:r>
+    </w:p>
+    <w:p>
+      <w:pPr>
+        <w:pStyle w:val="SourceCode"/>
+      </w:pPr>
+      <w:r>
+        <w:rPr>
+          <w:rStyle w:val="VerbatimChar"/>
+        </w:rPr>
+        <w:t xml:space="preserve">## Loading required package: data.table</w:t>
+      </w:r>
+    </w:p>
+    <w:p>
+      <w:pPr>
+        <w:pStyle w:val="SourceCode"/>
+      </w:pPr>
+      <w:r>
+        <w:rPr>
+          <w:rStyle w:val="VerbatimChar"/>
+        </w:rPr>
+        <w:t xml:space="preserve">## Warning in fun(libname, pkgname): mzR has been built against a different Rcpp version (1.0.2)</w:t>
+      </w:r>
+      <w:r>
+        <w:br/>
+      </w:r>
+      <w:r>
+        <w:rPr>
+          <w:rStyle w:val="VerbatimChar"/>
+        </w:rPr>
+        <w:t xml:space="preserve">## than is installed on your system (1.0.3). This might lead to errors</w:t>
+      </w:r>
+      <w:r>
+        <w:br/>
+      </w:r>
+      <w:r>
+        <w:rPr>
+          <w:rStyle w:val="VerbatimChar"/>
+        </w:rPr>
+        <w:t xml:space="preserve">## when loading mzR. If you encounter such issues, please send a report,</w:t>
+      </w:r>
+      <w:r>
+        <w:br/>
+      </w:r>
+      <w:r>
+        <w:rPr>
+          <w:rStyle w:val="VerbatimChar"/>
+        </w:rPr>
+        <w:t xml:space="preserve">## including the output of sessionInfo() to the Bioc support forum at </w:t>
+      </w:r>
+      <w:r>
+        <w:br/>
+      </w:r>
+      <w:r>
+        <w:rPr>
+          <w:rStyle w:val="VerbatimChar"/>
+        </w:rPr>
+        <w:t xml:space="preserve">## https://support.bioconductor.org/. For details see also</w:t>
+      </w:r>
+      <w:r>
+        <w:br/>
+      </w:r>
+      <w:r>
+        <w:rPr>
+          <w:rStyle w:val="VerbatimChar"/>
+        </w:rPr>
+        <w:t xml:space="preserve">## https://github.com/sneumann/mzR/wiki/mzR-Rcpp-compiler-linker-issue.</w:t>
+      </w:r>
+    </w:p>
+    <w:p>
+      <w:pPr>
+        <w:pStyle w:val="SourceCode"/>
+      </w:pPr>
+      <w:r>
+        <w:rPr>
+          <w:rStyle w:val="VerbatimChar"/>
+        </w:rPr>
+        <w:t xml:space="preserve">## Warning: replacing previous import 'CAMERA::annotate' by 'ggplot2::annotate'</w:t>
+      </w:r>
+      <w:r>
+        <w:br/>
+      </w:r>
+      <w:r>
+        <w:rPr>
+          <w:rStyle w:val="VerbatimChar"/>
+        </w:rPr>
+        <w:t xml:space="preserve">## when loading 'MetaboAnalystR'</w:t>
+      </w:r>
+    </w:p>
+    <w:p>
+      <w:pPr>
+        <w:pStyle w:val="SourceCode"/>
+      </w:pPr>
+      <w:r>
+        <w:rPr>
+          <w:rStyle w:val="VerbatimChar"/>
+        </w:rPr>
+        <w:t xml:space="preserve">## Warning: replacing previous import 'MSnbase::normalize' by 'igraph::normalize'</w:t>
+      </w:r>
+      <w:r>
+        <w:br/>
+      </w:r>
+      <w:r>
+        <w:rPr>
+          <w:rStyle w:val="VerbatimChar"/>
+        </w:rPr>
+        <w:t xml:space="preserve">## when loading 'MetaboAnalystR'</w:t>
+      </w:r>
+    </w:p>
+    <w:p>
+      <w:pPr>
+        <w:pStyle w:val="SourceCode"/>
+      </w:pPr>
+      <w:r>
+        <w:rPr>
+          <w:rStyle w:val="VerbatimChar"/>
+        </w:rPr>
+        <w:t xml:space="preserve">## Warning: replacing previous import 'reshape::recast' by 'reshape2::recast' when</w:t>
+      </w:r>
+      <w:r>
+        <w:br/>
+      </w:r>
+      <w:r>
+        <w:rPr>
+          <w:rStyle w:val="VerbatimChar"/>
+        </w:rPr>
+        <w:t xml:space="preserve">## loading 'MetaboAnalystR'</w:t>
+      </w:r>
+    </w:p>
+    <w:p>
+      <w:pPr>
+        <w:pStyle w:val="SourceCode"/>
+      </w:pPr>
+      <w:r>
+        <w:rPr>
+          <w:rStyle w:val="VerbatimChar"/>
+        </w:rPr>
+        <w:t xml:space="preserve">## Warning: replacing previous import 'reshape::melt' by 'reshape2::melt' when</w:t>
+      </w:r>
+      <w:r>
+        <w:br/>
+      </w:r>
+      <w:r>
+        <w:rPr>
+          <w:rStyle w:val="VerbatimChar"/>
+        </w:rPr>
+        <w:t xml:space="preserve">## loading 'MetaboAnalystR'</w:t>
+      </w:r>
+    </w:p>
+    <w:p>
+      <w:pPr>
+        <w:pStyle w:val="SourceCode"/>
+      </w:pPr>
+      <w:r>
+        <w:rPr>
+          <w:rStyle w:val="VerbatimChar"/>
+        </w:rPr>
+        <w:t xml:space="preserve">## Warning: replacing previous import 'reshape::colsplit' by 'reshape2::colsplit'</w:t>
+      </w:r>
+      <w:r>
+        <w:br/>
+      </w:r>
+      <w:r>
+        <w:rPr>
+          <w:rStyle w:val="VerbatimChar"/>
+        </w:rPr>
+        <w:t xml:space="preserve">## when loading 'MetaboAnalystR'</w:t>
+      </w:r>
+    </w:p>
+    <w:p>
+      <w:pPr>
+        <w:pStyle w:val="SourceCode"/>
+      </w:pPr>
+      <w:r>
+        <w:rPr>
+          <w:rStyle w:val="VerbatimChar"/>
+        </w:rPr>
+        <w:t xml:space="preserve">## Warning: replacing previous import 'igraph::normalize' by 'xcms::normalize' when</w:t>
+      </w:r>
+      <w:r>
+        <w:br/>
+      </w:r>
+      <w:r>
+        <w:rPr>
+          <w:rStyle w:val="VerbatimChar"/>
+        </w:rPr>
+        <w:t xml:space="preserve">## loading 'MetaboAnalystR'</w:t>
+      </w:r>
+    </w:p>
+    <w:p>
+      <w:pPr>
+        <w:pStyle w:val="SourceCode"/>
+      </w:pPr>
+      <w:r>
+        <w:rPr>
+          <w:rStyle w:val="VerbatimChar"/>
+        </w:rPr>
+        <w:t xml:space="preserve">## Warning: replacing previous import 'igraph::groups' by 'xcms::groups' when</w:t>
+      </w:r>
+      <w:r>
+        <w:br/>
+      </w:r>
+      <w:r>
+        <w:rPr>
+          <w:rStyle w:val="VerbatimChar"/>
+        </w:rPr>
+        <w:t xml:space="preserve">## loading 'MetaboAnalystR'</w:t>
+      </w:r>
+    </w:p>
+    <w:p>
+      <w:pPr>
+        <w:pStyle w:val="SourceCode"/>
+      </w:pPr>
+      <w:r>
+        <w:rPr>
+          <w:rStyle w:val="VerbatimChar"/>
+        </w:rPr>
+        <w:t xml:space="preserve">## Using github PAT from envvar GITHUB_PAT</w:t>
+      </w:r>
+    </w:p>
+    <w:p>
+      <w:pPr>
+        <w:pStyle w:val="SourceCode"/>
+      </w:pPr>
+      <w:r>
+        <w:rPr>
+          <w:rStyle w:val="VerbatimChar"/>
+        </w:rPr>
+        <w:t xml:space="preserve">## Skipping install of 'MetaboAnalystR' from a github remote, the SHA1 (76cb9d54) has not changed since last install.</w:t>
+      </w:r>
+      <w:r>
+        <w:br/>
+      </w:r>
+      <w:r>
+        <w:rPr>
+          <w:rStyle w:val="VerbatimChar"/>
+        </w:rPr>
+        <w:t xml:space="preserve">##   Use `force = TRUE` to force installation</w:t>
+      </w:r>
+    </w:p>
+    <w:p>
+      <w:pPr>
+        <w:pStyle w:val="SourceCode"/>
+      </w:pPr>
+      <w:r>
+        <w:rPr>
+          <w:rStyle w:val="VerbatimChar"/>
+        </w:rPr>
+        <w:t xml:space="preserve">## Starting Rserve:</w:t>
+      </w:r>
+      <w:r>
+        <w:br/>
+      </w:r>
+      <w:r>
+        <w:rPr>
+          <w:rStyle w:val="VerbatimChar"/>
+        </w:rPr>
+        <w:t xml:space="preserve">##  /Library/Frameworks/R.framework/Resources/bin/R CMD /Library/Frameworks/R.framework/Versions/3.6/Resources/library/Rserve/libs//Rserve --no-save </w:t>
+      </w:r>
+      <w:r>
+        <w:br/>
+      </w:r>
+      <w:r>
+        <w:rPr>
+          <w:rStyle w:val="VerbatimChar"/>
+        </w:rPr>
+        <w:t xml:space="preserve">## </w:t>
+      </w:r>
+      <w:r>
+        <w:br/>
+      </w:r>
+      <w:r>
+        <w:rPr>
+          <w:rStyle w:val="VerbatimChar"/>
+        </w:rPr>
+        <w:t xml:space="preserve">## [1] "MetaboAnalyst R objects initialized ..."</w:t>
+      </w:r>
+      <w:r>
+        <w:br/>
+      </w:r>
+      <w:r>
+        <w:rPr>
+          <w:rStyle w:val="VerbatimChar"/>
+        </w:rPr>
+        <w:t xml:space="preserve">##  [1] "Successfully passed sanity check!"                                                                    </w:t>
+      </w:r>
+      <w:r>
+        <w:br/>
+      </w:r>
+      <w:r>
+        <w:rPr>
+          <w:rStyle w:val="VerbatimChar"/>
+        </w:rPr>
+        <w:t xml:space="preserve">##  [2] "Samples are not paired."                                                                              </w:t>
+      </w:r>
+      <w:r>
+        <w:br/>
+      </w:r>
+      <w:r>
+        <w:rPr>
+          <w:rStyle w:val="VerbatimChar"/>
+        </w:rPr>
+        <w:t xml:space="preserve">##  [3] "2 groups were detected in samples."                                                                   </w:t>
+      </w:r>
+      <w:r>
+        <w:br/>
+      </w:r>
+      <w:r>
+        <w:rPr>
+          <w:rStyle w:val="VerbatimChar"/>
+        </w:rPr>
+        <w:t xml:space="preserve">##  [4] "Only English letters, numbers, underscore, hyphen and forward slash (/) are allowed."                 </w:t>
+      </w:r>
+      <w:r>
+        <w:br/>
+      </w:r>
+      <w:r>
+        <w:rPr>
+          <w:rStyle w:val="VerbatimChar"/>
+        </w:rPr>
+        <w:t xml:space="preserve">##  [5] "&lt;font color=\"orange\"&gt;Other special characters or punctuations (if any) will be stripped off.&lt;/font&gt;"</w:t>
+      </w:r>
+      <w:r>
+        <w:br/>
+      </w:r>
+      <w:r>
+        <w:rPr>
+          <w:rStyle w:val="VerbatimChar"/>
+        </w:rPr>
+        <w:t xml:space="preserve">##  [6] "All data values are numeric."                                                                         </w:t>
+      </w:r>
+      <w:r>
+        <w:br/>
+      </w:r>
+      <w:r>
+        <w:rPr>
+          <w:rStyle w:val="VerbatimChar"/>
+        </w:rPr>
+        <w:t xml:space="preserve">##  [7] "A total of 0 (0%) missing values were detected."                                                      </w:t>
+      </w:r>
+      <w:r>
+        <w:br/>
+      </w:r>
+      <w:r>
+        <w:rPr>
+          <w:rStyle w:val="VerbatimChar"/>
+        </w:rPr>
+        <w:t xml:space="preserve">##  [8] "&lt;u&gt;By default, these values will be replaced by a small value.&lt;/u&gt;"                                   </w:t>
+      </w:r>
+      <w:r>
+        <w:br/>
+      </w:r>
+      <w:r>
+        <w:rPr>
+          <w:rStyle w:val="VerbatimChar"/>
+        </w:rPr>
+        <w:t xml:space="preserve">##  [9] "Click &lt;b&gt;Skip&lt;/b&gt; button if you accept the default practice"                                          </w:t>
+      </w:r>
+      <w:r>
+        <w:br/>
+      </w:r>
+      <w:r>
+        <w:rPr>
+          <w:rStyle w:val="VerbatimChar"/>
+        </w:rPr>
+        <w:t xml:space="preserve">## [10] "Or click &lt;b&gt;Missing value imputation&lt;/b&gt; to use other methods"                                        </w:t>
+      </w:r>
+      <w:r>
+        <w:br/>
+      </w:r>
+      <w:r>
+        <w:rPr>
+          <w:rStyle w:val="VerbatimChar"/>
+        </w:rPr>
+        <w:t xml:space="preserve">## [1] " Further feature filtering based on Interquantile Range"</w:t>
+      </w:r>
+      <w:r>
+        <w:br/>
+      </w:r>
+      <w:r>
+        <w:rPr>
+          <w:rStyle w:val="VerbatimChar"/>
+        </w:rPr>
+        <w:t xml:space="preserve">## [1] " Further feature filtering based on Interquantile Range"</w:t>
+      </w:r>
+    </w:p>
+    <w:p>
+      <w:pPr>
+        <w:pStyle w:val="SourceCode"/>
+      </w:pPr>
+      <w:r>
+        <w:rPr>
+          <w:rStyle w:val="VerbatimChar"/>
+        </w:rPr>
+        <w:t xml:space="preserve">## [1] "The Interactive 3D PLS-DA plot has been created, please find it in mSet$imgSet$plsda.3d."</w:t>
+      </w:r>
+    </w:p>
+    <w:p>
+      <w:pPr>
+        <w:pStyle w:val="SourceCode"/>
+      </w:pPr>
+      <w:r>
+        <w:rPr>
+          <w:rStyle w:val="VerbatimChar"/>
+        </w:rPr>
+        <w:t xml:space="preserve">## Loading required package: ggplot2</w:t>
+      </w:r>
+    </w:p>
+    <w:p>
+      <w:pPr>
+        <w:pStyle w:val="SourceCode"/>
+      </w:pPr>
+      <w:r>
+        <w:rPr>
+          <w:rStyle w:val="VerbatimChar"/>
+        </w:rPr>
+        <w:t xml:space="preserve">## </w:t>
+      </w:r>
+      <w:r>
+        <w:br/>
+      </w:r>
+      <w:r>
+        <w:rPr>
+          <w:rStyle w:val="VerbatimChar"/>
+        </w:rPr>
+        <w:t xml:space="preserve">## Attaching package: 'caret'</w:t>
+      </w:r>
+    </w:p>
+    <w:p>
+      <w:pPr>
+        <w:pStyle w:val="SourceCode"/>
+      </w:pPr>
+      <w:r>
+        <w:rPr>
+          <w:rStyle w:val="VerbatimChar"/>
+        </w:rPr>
+        <w:t xml:space="preserve">## The following object is masked from 'package:MetaboAnalystR':</w:t>
+      </w:r>
+      <w:r>
+        <w:br/>
+      </w:r>
+      <w:r>
+        <w:rPr>
+          <w:rStyle w:val="VerbatimChar"/>
+        </w:rPr>
+        <w:t xml:space="preserve">## </w:t>
+      </w:r>
+      <w:r>
+        <w:br/>
+      </w:r>
+      <w:r>
+        <w:rPr>
+          <w:rStyle w:val="VerbatimChar"/>
+        </w:rPr>
+        <w:t xml:space="preserve">##     splsda</w:t>
+      </w:r>
+    </w:p>
+    <w:p>
+      <w:pPr>
+        <w:pStyle w:val="SourceCode"/>
+      </w:pPr>
+      <w:r>
+        <w:rPr>
+          <w:rStyle w:val="VerbatimChar"/>
+        </w:rPr>
+        <w:t xml:space="preserve">## The following object is masked from 'package:pls':</w:t>
+      </w:r>
+      <w:r>
+        <w:br/>
+      </w:r>
+      <w:r>
+        <w:rPr>
+          <w:rStyle w:val="VerbatimChar"/>
+        </w:rPr>
+        <w:t xml:space="preserve">## </w:t>
+      </w:r>
+      <w:r>
+        <w:br/>
+      </w:r>
+      <w:r>
+        <w:rPr>
+          <w:rStyle w:val="VerbatimChar"/>
+        </w:rPr>
+        <w:t xml:space="preserve">##     R2</w:t>
+      </w:r>
+    </w:p>
+    <w:p>
+      <w:pPr>
+        <w:pStyle w:val="SourceCode"/>
+      </w:pPr>
+      <w:r>
+        <w:rPr>
+          <w:rStyle w:val="VerbatimChar"/>
+        </w:rPr>
+        <w:t xml:space="preserve">## Warning in RColorBrewer::brewer.pal(25, colorpalette): n too large, allowed maximum for palette RdYlGn is 11</w:t>
+      </w:r>
+      <w:r>
+        <w:br/>
+      </w:r>
+      <w:r>
+        <w:rPr>
+          <w:rStyle w:val="VerbatimChar"/>
+        </w:rPr>
+        <w:t xml:space="preserve">## Returning the palette you asked for with that many colors</w:t>
+      </w:r>
+    </w:p>
+    <w:p>
+      <w:pPr>
+        <w:pStyle w:val="SourceCode"/>
+      </w:pPr>
+      <w:r>
+        <w:rPr>
+          <w:rStyle w:val="VerbatimChar"/>
+        </w:rPr>
+        <w:t xml:space="preserve">## Warning in RColorBrewer::brewer.pal(25, colorpalette): n too large, allowed maximum for palette RdYlGn is 11</w:t>
+      </w:r>
+      <w:r>
+        <w:br/>
+      </w:r>
+      <w:r>
+        <w:rPr>
+          <w:rStyle w:val="VerbatimChar"/>
+        </w:rPr>
+        <w:t xml:space="preserve">## Returning the palette you asked for with that many colors</w:t>
       </w:r>
     </w:p>
     <w:p>

</xml_diff>

<commit_message>
how to get MetaboAnalystR installed on Docker?
</commit_message>
<xml_diff>
--- a/analysis/paper.docx
+++ b/analysis/paper.docx
@@ -1237,6 +1237,37 @@
           <w:rStyle w:val="VerbatimChar"/>
         </w:rPr>
         <w:t xml:space="preserve">## loading 'MetaboAnalystR'</w:t>
+      </w:r>
+    </w:p>
+    <w:p>
+      <w:pPr>
+        <w:pStyle w:val="SourceCode"/>
+      </w:pPr>
+      <w:r>
+        <w:rPr>
+          <w:rStyle w:val="VerbatimChar"/>
+        </w:rPr>
+        <w:t xml:space="preserve">## Using github PAT from envvar GITHUB_PAT</w:t>
+      </w:r>
+    </w:p>
+    <w:p>
+      <w:pPr>
+        <w:pStyle w:val="SourceCode"/>
+      </w:pPr>
+      <w:r>
+        <w:rPr>
+          <w:rStyle w:val="VerbatimChar"/>
+        </w:rPr>
+        <w:t xml:space="preserve">## Skipping install of 'MetaboAnalystR' from a github remote, the SHA1 (76cb9d54) has not changed since last install.</w:t>
+      </w:r>
+      <w:r>
+        <w:br/>
+      </w:r>
+      <w:r>
+        <w:rPr>
+          <w:rStyle w:val="VerbatimChar"/>
+        </w:rPr>
+        <w:t xml:space="preserve">##   Use `force = TRUE` to force installation</w:t>
       </w:r>
     </w:p>
     <w:p>

</xml_diff>